<commit_message>
added git log and organized everything
</commit_message>
<xml_diff>
--- a/Group_A_85_Report.docx
+++ b/Group_A_85_Report.docx
@@ -216,7 +216,6 @@
         </w:rPr>
         <w:t xml:space="preserve">Rahul </w:t>
       </w:r>
-      <w:proofErr w:type="spellStart"/>
       <w:r>
         <w:rPr>
           <w:rFonts w:ascii="Times New Roman" w:eastAsia="Times New Roman" w:hAnsi="Times New Roman" w:cs="Times New Roman"/>
@@ -224,7 +223,6 @@
         </w:rPr>
         <w:t>Kolupoti</w:t>
       </w:r>
-      <w:proofErr w:type="spellEnd"/>
       <w:r>
         <w:rPr>
           <w:rFonts w:ascii="Times New Roman" w:eastAsia="Times New Roman" w:hAnsi="Times New Roman" w:cs="Times New Roman"/>
@@ -254,41 +252,13 @@
         </w:rPr>
         <w:tab/>
       </w:r>
-      <w:proofErr w:type="spellStart"/>
       <w:r>
         <w:rPr>
           <w:rFonts w:ascii="Times New Roman" w:eastAsia="Times New Roman" w:hAnsi="Times New Roman" w:cs="Times New Roman"/>
           <w:iCs/>
           <w:lang w:val="en-IN"/>
         </w:rPr>
-        <w:t>Brahmateja</w:t>
-      </w:r>
-      <w:proofErr w:type="spellEnd"/>
-      <w:r>
-        <w:rPr>
-          <w:rFonts w:ascii="Times New Roman" w:eastAsia="Times New Roman" w:hAnsi="Times New Roman" w:cs="Times New Roman"/>
-          <w:iCs/>
-          <w:lang w:val="en-IN"/>
-        </w:rPr>
-        <w:t xml:space="preserve"> </w:t>
-      </w:r>
-      <w:proofErr w:type="spellStart"/>
-      <w:r>
-        <w:rPr>
-          <w:rFonts w:ascii="Times New Roman" w:eastAsia="Times New Roman" w:hAnsi="Times New Roman" w:cs="Times New Roman"/>
-          <w:iCs/>
-          <w:lang w:val="en-IN"/>
-        </w:rPr>
-        <w:t>Aduru</w:t>
-      </w:r>
-      <w:proofErr w:type="spellEnd"/>
-      <w:r>
-        <w:rPr>
-          <w:rFonts w:ascii="Times New Roman" w:eastAsia="Times New Roman" w:hAnsi="Times New Roman" w:cs="Times New Roman"/>
-          <w:iCs/>
-          <w:lang w:val="en-IN"/>
-        </w:rPr>
-        <w:t xml:space="preserve"> – 24160067,</w:t>
+        <w:t>Brahmateja Aduru – 24160067,</w:t>
       </w:r>
     </w:p>
     <w:p>
@@ -334,23 +304,7 @@
           <w:iCs/>
         </w:rPr>
         <w:tab/>
-        <w:t xml:space="preserve">Abhinay Reddy </w:t>
-      </w:r>
-      <w:proofErr w:type="spellStart"/>
-      <w:r>
-        <w:rPr>
-          <w:rFonts w:ascii="Times New Roman" w:eastAsia="Times New Roman" w:hAnsi="Times New Roman" w:cs="Times New Roman"/>
-          <w:iCs/>
-        </w:rPr>
-        <w:t>Induru</w:t>
-      </w:r>
-      <w:proofErr w:type="spellEnd"/>
-      <w:r>
-        <w:rPr>
-          <w:rFonts w:ascii="Times New Roman" w:eastAsia="Times New Roman" w:hAnsi="Times New Roman" w:cs="Times New Roman"/>
-          <w:iCs/>
-        </w:rPr>
-        <w:t xml:space="preserve"> - 24158654,</w:t>
+        <w:t>Abhinay Reddy Induru - 24158654,</w:t>
       </w:r>
     </w:p>
     <w:p>
@@ -374,23 +328,7 @@
           <w:iCs/>
         </w:rPr>
         <w:tab/>
-        <w:t xml:space="preserve">Chandu </w:t>
-      </w:r>
-      <w:proofErr w:type="spellStart"/>
-      <w:r>
-        <w:rPr>
-          <w:rFonts w:ascii="Times New Roman" w:eastAsia="Times New Roman" w:hAnsi="Times New Roman" w:cs="Times New Roman"/>
-          <w:iCs/>
-        </w:rPr>
-        <w:t>Thanneeru</w:t>
-      </w:r>
-      <w:proofErr w:type="spellEnd"/>
-      <w:r>
-        <w:rPr>
-          <w:rFonts w:ascii="Times New Roman" w:eastAsia="Times New Roman" w:hAnsi="Times New Roman" w:cs="Times New Roman"/>
-          <w:iCs/>
-        </w:rPr>
-        <w:t xml:space="preserve"> - 24177993</w:t>
+        <w:t>Chandu Thanneeru - 24177993</w:t>
       </w:r>
     </w:p>
     <w:p>
@@ -685,6 +623,67 @@
           <w:rFonts w:ascii="Times New Roman" w:eastAsia="Times New Roman" w:hAnsi="Times New Roman" w:cs="Times New Roman"/>
         </w:rPr>
         <w:t xml:space="preserve">Introduction </w:t>
+      </w:r>
+      <w:r>
+        <w:rPr>
+          <w:rFonts w:ascii="Times New Roman" w:eastAsia="Times New Roman" w:hAnsi="Times New Roman" w:cs="Times New Roman"/>
+        </w:rPr>
+        <w:tab/>
+      </w:r>
+      <w:r>
+        <w:rPr>
+          <w:rFonts w:ascii="Times New Roman" w:eastAsia="Times New Roman" w:hAnsi="Times New Roman" w:cs="Times New Roman"/>
+        </w:rPr>
+        <w:tab/>
+      </w:r>
+      <w:r>
+        <w:rPr>
+          <w:rFonts w:ascii="Times New Roman" w:eastAsia="Times New Roman" w:hAnsi="Times New Roman" w:cs="Times New Roman"/>
+        </w:rPr>
+        <w:tab/>
+      </w:r>
+      <w:r>
+        <w:rPr>
+          <w:rFonts w:ascii="Times New Roman" w:eastAsia="Times New Roman" w:hAnsi="Times New Roman" w:cs="Times New Roman"/>
+        </w:rPr>
+        <w:tab/>
+      </w:r>
+      <w:r>
+        <w:rPr>
+          <w:rFonts w:ascii="Times New Roman" w:eastAsia="Times New Roman" w:hAnsi="Times New Roman" w:cs="Times New Roman"/>
+        </w:rPr>
+        <w:tab/>
+      </w:r>
+      <w:r>
+        <w:rPr>
+          <w:rFonts w:ascii="Times New Roman" w:eastAsia="Times New Roman" w:hAnsi="Times New Roman" w:cs="Times New Roman"/>
+        </w:rPr>
+        <w:tab/>
+      </w:r>
+      <w:r>
+        <w:rPr>
+          <w:rFonts w:ascii="Times New Roman" w:eastAsia="Times New Roman" w:hAnsi="Times New Roman" w:cs="Times New Roman"/>
+        </w:rPr>
+        <w:tab/>
+      </w:r>
+      <w:r>
+        <w:rPr>
+          <w:rFonts w:ascii="Times New Roman" w:eastAsia="Times New Roman" w:hAnsi="Times New Roman" w:cs="Times New Roman"/>
+        </w:rPr>
+        <w:tab/>
+      </w:r>
+      <w:r>
+        <w:rPr>
+          <w:rFonts w:ascii="Times New Roman" w:eastAsia="Times New Roman" w:hAnsi="Times New Roman" w:cs="Times New Roman"/>
+        </w:rPr>
+        <w:tab/>
+      </w:r>
+      <w:r>
+        <w:rPr>
+          <w:rFonts w:ascii="Times New Roman" w:eastAsia="Times New Roman" w:hAnsi="Times New Roman" w:cs="Times New Roman"/>
+        </w:rPr>
+        <w:tab/>
+        <w:t>3</w:t>
       </w:r>
     </w:p>
     <w:p>
@@ -760,7 +759,33 @@
         <w:rPr>
           <w:rFonts w:ascii="Times New Roman" w:eastAsia="Times New Roman" w:hAnsi="Times New Roman" w:cs="Times New Roman"/>
         </w:rPr>
-        <w:t xml:space="preserve">Null hypothesis and alternative hypothesis (H0/H1) </w:t>
+        <w:t>Null hypothesis and alternative hypothesis (H</w:t>
+      </w:r>
+      <w:r>
+        <w:rPr>
+          <w:rFonts w:ascii="Times New Roman" w:eastAsia="Times New Roman" w:hAnsi="Times New Roman" w:cs="Times New Roman"/>
+          <w:vertAlign w:val="subscript"/>
+        </w:rPr>
+        <w:t>0</w:t>
+      </w:r>
+      <w:r>
+        <w:rPr>
+          <w:rFonts w:ascii="Times New Roman" w:eastAsia="Times New Roman" w:hAnsi="Times New Roman" w:cs="Times New Roman"/>
+        </w:rPr>
+        <w:t>/H</w:t>
+      </w:r>
+      <w:r>
+        <w:rPr>
+          <w:rFonts w:ascii="Times New Roman" w:eastAsia="Times New Roman" w:hAnsi="Times New Roman" w:cs="Times New Roman"/>
+          <w:vertAlign w:val="subscript"/>
+        </w:rPr>
+        <w:t>1</w:t>
+      </w:r>
+      <w:r>
+        <w:rPr>
+          <w:rFonts w:ascii="Times New Roman" w:eastAsia="Times New Roman" w:hAnsi="Times New Roman" w:cs="Times New Roman"/>
+        </w:rPr>
+        <w:t xml:space="preserve">) </w:t>
       </w:r>
     </w:p>
     <w:p>
@@ -793,6 +818,61 @@
           <w:rFonts w:ascii="Times New Roman" w:eastAsia="Times New Roman" w:hAnsi="Times New Roman" w:cs="Times New Roman"/>
         </w:rPr>
         <w:t>Background research</w:t>
+      </w:r>
+      <w:r>
+        <w:rPr>
+          <w:rFonts w:ascii="Times New Roman" w:eastAsia="Times New Roman" w:hAnsi="Times New Roman" w:cs="Times New Roman"/>
+        </w:rPr>
+        <w:tab/>
+      </w:r>
+      <w:r>
+        <w:rPr>
+          <w:rFonts w:ascii="Times New Roman" w:eastAsia="Times New Roman" w:hAnsi="Times New Roman" w:cs="Times New Roman"/>
+        </w:rPr>
+        <w:tab/>
+      </w:r>
+      <w:r>
+        <w:rPr>
+          <w:rFonts w:ascii="Times New Roman" w:eastAsia="Times New Roman" w:hAnsi="Times New Roman" w:cs="Times New Roman"/>
+        </w:rPr>
+        <w:tab/>
+      </w:r>
+      <w:r>
+        <w:rPr>
+          <w:rFonts w:ascii="Times New Roman" w:eastAsia="Times New Roman" w:hAnsi="Times New Roman" w:cs="Times New Roman"/>
+        </w:rPr>
+        <w:tab/>
+      </w:r>
+      <w:r>
+        <w:rPr>
+          <w:rFonts w:ascii="Times New Roman" w:eastAsia="Times New Roman" w:hAnsi="Times New Roman" w:cs="Times New Roman"/>
+        </w:rPr>
+        <w:tab/>
+      </w:r>
+      <w:r>
+        <w:rPr>
+          <w:rFonts w:ascii="Times New Roman" w:eastAsia="Times New Roman" w:hAnsi="Times New Roman" w:cs="Times New Roman"/>
+        </w:rPr>
+        <w:tab/>
+      </w:r>
+      <w:r>
+        <w:rPr>
+          <w:rFonts w:ascii="Times New Roman" w:eastAsia="Times New Roman" w:hAnsi="Times New Roman" w:cs="Times New Roman"/>
+        </w:rPr>
+        <w:tab/>
+      </w:r>
+      <w:r>
+        <w:rPr>
+          <w:rFonts w:ascii="Times New Roman" w:eastAsia="Times New Roman" w:hAnsi="Times New Roman" w:cs="Times New Roman"/>
+        </w:rPr>
+        <w:tab/>
+      </w:r>
+      <w:r>
+        <w:rPr>
+          <w:rFonts w:ascii="Times New Roman" w:eastAsia="Times New Roman" w:hAnsi="Times New Roman" w:cs="Times New Roman"/>
+        </w:rPr>
+        <w:tab/>
+        <w:t>3-4</w:t>
       </w:r>
     </w:p>
     <w:p>
@@ -864,6 +944,72 @@
         </w:rPr>
         <w:t>Visualisation</w:t>
       </w:r>
+      <w:r>
+        <w:rPr>
+          <w:rFonts w:ascii="Times New Roman" w:eastAsia="Times New Roman" w:hAnsi="Times New Roman" w:cs="Times New Roman"/>
+        </w:rPr>
+        <w:tab/>
+      </w:r>
+      <w:r>
+        <w:rPr>
+          <w:rFonts w:ascii="Times New Roman" w:eastAsia="Times New Roman" w:hAnsi="Times New Roman" w:cs="Times New Roman"/>
+        </w:rPr>
+        <w:tab/>
+      </w:r>
+      <w:r>
+        <w:rPr>
+          <w:rFonts w:ascii="Times New Roman" w:eastAsia="Times New Roman" w:hAnsi="Times New Roman" w:cs="Times New Roman"/>
+        </w:rPr>
+        <w:tab/>
+      </w:r>
+      <w:r>
+        <w:rPr>
+          <w:rFonts w:ascii="Times New Roman" w:eastAsia="Times New Roman" w:hAnsi="Times New Roman" w:cs="Times New Roman"/>
+        </w:rPr>
+        <w:tab/>
+      </w:r>
+      <w:r>
+        <w:rPr>
+          <w:rFonts w:ascii="Times New Roman" w:eastAsia="Times New Roman" w:hAnsi="Times New Roman" w:cs="Times New Roman"/>
+        </w:rPr>
+        <w:tab/>
+      </w:r>
+      <w:r>
+        <w:rPr>
+          <w:rFonts w:ascii="Times New Roman" w:eastAsia="Times New Roman" w:hAnsi="Times New Roman" w:cs="Times New Roman"/>
+        </w:rPr>
+        <w:tab/>
+      </w:r>
+      <w:r>
+        <w:rPr>
+          <w:rFonts w:ascii="Times New Roman" w:eastAsia="Times New Roman" w:hAnsi="Times New Roman" w:cs="Times New Roman"/>
+        </w:rPr>
+        <w:tab/>
+      </w:r>
+      <w:r>
+        <w:rPr>
+          <w:rFonts w:ascii="Times New Roman" w:eastAsia="Times New Roman" w:hAnsi="Times New Roman" w:cs="Times New Roman"/>
+        </w:rPr>
+        <w:tab/>
+      </w:r>
+      <w:r>
+        <w:rPr>
+          <w:rFonts w:ascii="Times New Roman" w:eastAsia="Times New Roman" w:hAnsi="Times New Roman" w:cs="Times New Roman"/>
+        </w:rPr>
+        <w:tab/>
+      </w:r>
+      <w:r>
+        <w:rPr>
+          <w:rFonts w:ascii="Times New Roman" w:eastAsia="Times New Roman" w:hAnsi="Times New Roman" w:cs="Times New Roman"/>
+        </w:rPr>
+        <w:tab/>
+      </w:r>
+      <w:r>
+        <w:rPr>
+          <w:rFonts w:ascii="Times New Roman" w:eastAsia="Times New Roman" w:hAnsi="Times New Roman" w:cs="Times New Roman"/>
+        </w:rPr>
+        <w:t>4-6</w:t>
+      </w:r>
     </w:p>
     <w:p>
       <w:pPr>
@@ -893,32 +1039,9 @@
       <w:r>
         <w:rPr>
           <w:rFonts w:ascii="Times New Roman" w:eastAsia="Times New Roman" w:hAnsi="Times New Roman" w:cs="Times New Roman"/>
-          <w:b/>
-          <w:bCs/>
-          <w:iCs/>
-        </w:rPr>
-        <w:t>output of an R script</w:t>
-      </w:r>
-      <w:r>
-        <w:rPr>
-          <w:rFonts w:ascii="Times New Roman" w:eastAsia="Times New Roman" w:hAnsi="Times New Roman" w:cs="Times New Roman"/>
-          <w:i/>
-        </w:rPr>
-        <w:t xml:space="preserve"> </w:t>
-      </w:r>
-      <w:r>
-        <w:rPr>
-          <w:rFonts w:ascii="Times New Roman" w:eastAsia="Times New Roman" w:hAnsi="Times New Roman" w:cs="Times New Roman"/>
-          <w:iCs/>
-        </w:rPr>
-        <w:t>(NOT a screenshot)</w:t>
-      </w:r>
-      <w:r>
-        <w:rPr>
-          <w:rFonts w:ascii="Times New Roman" w:eastAsia="Times New Roman" w:hAnsi="Times New Roman" w:cs="Times New Roman"/>
-          <w:iCs/>
-        </w:rPr>
-        <w:t xml:space="preserve"> and required supplementary graph/table </w:t>
+          <w:iCs/>
+        </w:rPr>
+        <w:t xml:space="preserve">and required supplementary graph/table </w:t>
       </w:r>
     </w:p>
     <w:p>
@@ -971,6 +1094,67 @@
         </w:rPr>
         <w:t>Analysis</w:t>
       </w:r>
+      <w:r>
+        <w:rPr>
+          <w:rFonts w:ascii="Times New Roman" w:eastAsia="Times New Roman" w:hAnsi="Times New Roman" w:cs="Times New Roman"/>
+        </w:rPr>
+        <w:tab/>
+      </w:r>
+      <w:r>
+        <w:rPr>
+          <w:rFonts w:ascii="Times New Roman" w:eastAsia="Times New Roman" w:hAnsi="Times New Roman" w:cs="Times New Roman"/>
+        </w:rPr>
+        <w:tab/>
+      </w:r>
+      <w:r>
+        <w:rPr>
+          <w:rFonts w:ascii="Times New Roman" w:eastAsia="Times New Roman" w:hAnsi="Times New Roman" w:cs="Times New Roman"/>
+        </w:rPr>
+        <w:tab/>
+      </w:r>
+      <w:r>
+        <w:rPr>
+          <w:rFonts w:ascii="Times New Roman" w:eastAsia="Times New Roman" w:hAnsi="Times New Roman" w:cs="Times New Roman"/>
+        </w:rPr>
+        <w:tab/>
+      </w:r>
+      <w:r>
+        <w:rPr>
+          <w:rFonts w:ascii="Times New Roman" w:eastAsia="Times New Roman" w:hAnsi="Times New Roman" w:cs="Times New Roman"/>
+        </w:rPr>
+        <w:tab/>
+      </w:r>
+      <w:r>
+        <w:rPr>
+          <w:rFonts w:ascii="Times New Roman" w:eastAsia="Times New Roman" w:hAnsi="Times New Roman" w:cs="Times New Roman"/>
+        </w:rPr>
+        <w:tab/>
+      </w:r>
+      <w:r>
+        <w:rPr>
+          <w:rFonts w:ascii="Times New Roman" w:eastAsia="Times New Roman" w:hAnsi="Times New Roman" w:cs="Times New Roman"/>
+        </w:rPr>
+        <w:tab/>
+      </w:r>
+      <w:r>
+        <w:rPr>
+          <w:rFonts w:ascii="Times New Roman" w:eastAsia="Times New Roman" w:hAnsi="Times New Roman" w:cs="Times New Roman"/>
+        </w:rPr>
+        <w:tab/>
+      </w:r>
+      <w:r>
+        <w:rPr>
+          <w:rFonts w:ascii="Times New Roman" w:eastAsia="Times New Roman" w:hAnsi="Times New Roman" w:cs="Times New Roman"/>
+        </w:rPr>
+        <w:tab/>
+      </w:r>
+      <w:r>
+        <w:rPr>
+          <w:rFonts w:ascii="Times New Roman" w:eastAsia="Times New Roman" w:hAnsi="Times New Roman" w:cs="Times New Roman"/>
+        </w:rPr>
+        <w:tab/>
+        <w:t>6</w:t>
+      </w:r>
     </w:p>
     <w:p>
       <w:pPr>
@@ -1079,6 +1263,42 @@
         </w:rPr>
         <w:t>Evaluation – group’s experience at 7COM1079</w:t>
       </w:r>
+      <w:r>
+        <w:rPr>
+          <w:rFonts w:ascii="Times New Roman" w:eastAsia="Times New Roman" w:hAnsi="Times New Roman" w:cs="Times New Roman"/>
+        </w:rPr>
+        <w:tab/>
+      </w:r>
+      <w:r>
+        <w:rPr>
+          <w:rFonts w:ascii="Times New Roman" w:eastAsia="Times New Roman" w:hAnsi="Times New Roman" w:cs="Times New Roman"/>
+        </w:rPr>
+        <w:tab/>
+      </w:r>
+      <w:r>
+        <w:rPr>
+          <w:rFonts w:ascii="Times New Roman" w:eastAsia="Times New Roman" w:hAnsi="Times New Roman" w:cs="Times New Roman"/>
+        </w:rPr>
+        <w:tab/>
+      </w:r>
+      <w:r>
+        <w:rPr>
+          <w:rFonts w:ascii="Times New Roman" w:eastAsia="Times New Roman" w:hAnsi="Times New Roman" w:cs="Times New Roman"/>
+        </w:rPr>
+        <w:tab/>
+      </w:r>
+      <w:r>
+        <w:rPr>
+          <w:rFonts w:ascii="Times New Roman" w:eastAsia="Times New Roman" w:hAnsi="Times New Roman" w:cs="Times New Roman"/>
+        </w:rPr>
+        <w:tab/>
+      </w:r>
+      <w:r>
+        <w:rPr>
+          <w:rFonts w:ascii="Times New Roman" w:eastAsia="Times New Roman" w:hAnsi="Times New Roman" w:cs="Times New Roman"/>
+        </w:rPr>
+        <w:t>6-7</w:t>
+      </w:r>
     </w:p>
     <w:p>
       <w:pPr>
@@ -1224,6 +1444,67 @@
         </w:rPr>
         <w:t>Conclusions</w:t>
       </w:r>
+      <w:r>
+        <w:rPr>
+          <w:rFonts w:ascii="Times New Roman" w:eastAsia="Times New Roman" w:hAnsi="Times New Roman" w:cs="Times New Roman"/>
+        </w:rPr>
+        <w:tab/>
+      </w:r>
+      <w:r>
+        <w:rPr>
+          <w:rFonts w:ascii="Times New Roman" w:eastAsia="Times New Roman" w:hAnsi="Times New Roman" w:cs="Times New Roman"/>
+        </w:rPr>
+        <w:tab/>
+      </w:r>
+      <w:r>
+        <w:rPr>
+          <w:rFonts w:ascii="Times New Roman" w:eastAsia="Times New Roman" w:hAnsi="Times New Roman" w:cs="Times New Roman"/>
+        </w:rPr>
+        <w:tab/>
+      </w:r>
+      <w:r>
+        <w:rPr>
+          <w:rFonts w:ascii="Times New Roman" w:eastAsia="Times New Roman" w:hAnsi="Times New Roman" w:cs="Times New Roman"/>
+        </w:rPr>
+        <w:tab/>
+      </w:r>
+      <w:r>
+        <w:rPr>
+          <w:rFonts w:ascii="Times New Roman" w:eastAsia="Times New Roman" w:hAnsi="Times New Roman" w:cs="Times New Roman"/>
+        </w:rPr>
+        <w:tab/>
+      </w:r>
+      <w:r>
+        <w:rPr>
+          <w:rFonts w:ascii="Times New Roman" w:eastAsia="Times New Roman" w:hAnsi="Times New Roman" w:cs="Times New Roman"/>
+        </w:rPr>
+        <w:tab/>
+      </w:r>
+      <w:r>
+        <w:rPr>
+          <w:rFonts w:ascii="Times New Roman" w:eastAsia="Times New Roman" w:hAnsi="Times New Roman" w:cs="Times New Roman"/>
+        </w:rPr>
+        <w:tab/>
+      </w:r>
+      <w:r>
+        <w:rPr>
+          <w:rFonts w:ascii="Times New Roman" w:eastAsia="Times New Roman" w:hAnsi="Times New Roman" w:cs="Times New Roman"/>
+        </w:rPr>
+        <w:tab/>
+      </w:r>
+      <w:r>
+        <w:rPr>
+          <w:rFonts w:ascii="Times New Roman" w:eastAsia="Times New Roman" w:hAnsi="Times New Roman" w:cs="Times New Roman"/>
+        </w:rPr>
+        <w:tab/>
+      </w:r>
+      <w:r>
+        <w:rPr>
+          <w:rFonts w:ascii="Times New Roman" w:eastAsia="Times New Roman" w:hAnsi="Times New Roman" w:cs="Times New Roman"/>
+        </w:rPr>
+        <w:tab/>
+        <w:t>8</w:t>
+      </w:r>
     </w:p>
     <w:p>
       <w:pPr>
@@ -1313,6 +1594,75 @@
         </w:rPr>
         <w:t>Reference list</w:t>
       </w:r>
+      <w:r>
+        <w:rPr>
+          <w:rFonts w:ascii="Times New Roman" w:eastAsia="Times New Roman" w:hAnsi="Times New Roman" w:cs="Times New Roman"/>
+        </w:rPr>
+        <w:tab/>
+      </w:r>
+      <w:r>
+        <w:rPr>
+          <w:rFonts w:ascii="Times New Roman" w:eastAsia="Times New Roman" w:hAnsi="Times New Roman" w:cs="Times New Roman"/>
+        </w:rPr>
+        <w:tab/>
+      </w:r>
+      <w:r>
+        <w:rPr>
+          <w:rFonts w:ascii="Times New Roman" w:eastAsia="Times New Roman" w:hAnsi="Times New Roman" w:cs="Times New Roman"/>
+        </w:rPr>
+        <w:tab/>
+      </w:r>
+      <w:r>
+        <w:rPr>
+          <w:rFonts w:ascii="Times New Roman" w:eastAsia="Times New Roman" w:hAnsi="Times New Roman" w:cs="Times New Roman"/>
+        </w:rPr>
+        <w:tab/>
+      </w:r>
+      <w:r>
+        <w:rPr>
+          <w:rFonts w:ascii="Times New Roman" w:eastAsia="Times New Roman" w:hAnsi="Times New Roman" w:cs="Times New Roman"/>
+        </w:rPr>
+        <w:tab/>
+      </w:r>
+      <w:r>
+        <w:rPr>
+          <w:rFonts w:ascii="Times New Roman" w:eastAsia="Times New Roman" w:hAnsi="Times New Roman" w:cs="Times New Roman"/>
+        </w:rPr>
+        <w:tab/>
+      </w:r>
+      <w:r>
+        <w:rPr>
+          <w:rFonts w:ascii="Times New Roman" w:eastAsia="Times New Roman" w:hAnsi="Times New Roman" w:cs="Times New Roman"/>
+        </w:rPr>
+        <w:tab/>
+      </w:r>
+      <w:r>
+        <w:rPr>
+          <w:rFonts w:ascii="Times New Roman" w:eastAsia="Times New Roman" w:hAnsi="Times New Roman" w:cs="Times New Roman"/>
+        </w:rPr>
+        <w:tab/>
+      </w:r>
+      <w:r>
+        <w:rPr>
+          <w:rFonts w:ascii="Times New Roman" w:eastAsia="Times New Roman" w:hAnsi="Times New Roman" w:cs="Times New Roman"/>
+        </w:rPr>
+        <w:tab/>
+      </w:r>
+      <w:r>
+        <w:rPr>
+          <w:rFonts w:ascii="Times New Roman" w:eastAsia="Times New Roman" w:hAnsi="Times New Roman" w:cs="Times New Roman"/>
+        </w:rPr>
+        <w:tab/>
+        <w:t>8</w:t>
+      </w:r>
+    </w:p>
+    <w:p>
+      <w:pPr>
+        <w:pStyle w:val="ListParagraph"/>
+        <w:rPr>
+          <w:rFonts w:ascii="Times New Roman" w:eastAsia="Times New Roman" w:hAnsi="Times New Roman" w:cs="Times New Roman"/>
+        </w:rPr>
+      </w:pPr>
     </w:p>
     <w:p>
       <w:pPr>
@@ -1338,6 +1688,73 @@
         </w:rPr>
         <w:t xml:space="preserve">ces </w:t>
       </w:r>
+      <w:r>
+        <w:rPr>
+          <w:rFonts w:ascii="Times New Roman" w:eastAsia="Times New Roman" w:hAnsi="Times New Roman" w:cs="Times New Roman"/>
+        </w:rPr>
+        <w:tab/>
+      </w:r>
+      <w:r>
+        <w:rPr>
+          <w:rFonts w:ascii="Times New Roman" w:eastAsia="Times New Roman" w:hAnsi="Times New Roman" w:cs="Times New Roman"/>
+        </w:rPr>
+        <w:tab/>
+      </w:r>
+      <w:r>
+        <w:rPr>
+          <w:rFonts w:ascii="Times New Roman" w:eastAsia="Times New Roman" w:hAnsi="Times New Roman" w:cs="Times New Roman"/>
+        </w:rPr>
+        <w:tab/>
+      </w:r>
+      <w:r>
+        <w:rPr>
+          <w:rFonts w:ascii="Times New Roman" w:eastAsia="Times New Roman" w:hAnsi="Times New Roman" w:cs="Times New Roman"/>
+        </w:rPr>
+        <w:tab/>
+      </w:r>
+      <w:r>
+        <w:rPr>
+          <w:rFonts w:ascii="Times New Roman" w:eastAsia="Times New Roman" w:hAnsi="Times New Roman" w:cs="Times New Roman"/>
+        </w:rPr>
+        <w:tab/>
+      </w:r>
+      <w:r>
+        <w:rPr>
+          <w:rFonts w:ascii="Times New Roman" w:eastAsia="Times New Roman" w:hAnsi="Times New Roman" w:cs="Times New Roman"/>
+        </w:rPr>
+        <w:tab/>
+      </w:r>
+      <w:r>
+        <w:rPr>
+          <w:rFonts w:ascii="Times New Roman" w:eastAsia="Times New Roman" w:hAnsi="Times New Roman" w:cs="Times New Roman"/>
+        </w:rPr>
+        <w:tab/>
+      </w:r>
+      <w:r>
+        <w:rPr>
+          <w:rFonts w:ascii="Times New Roman" w:eastAsia="Times New Roman" w:hAnsi="Times New Roman" w:cs="Times New Roman"/>
+        </w:rPr>
+        <w:tab/>
+      </w:r>
+      <w:r>
+        <w:rPr>
+          <w:rFonts w:ascii="Times New Roman" w:eastAsia="Times New Roman" w:hAnsi="Times New Roman" w:cs="Times New Roman"/>
+        </w:rPr>
+        <w:tab/>
+        <w:t xml:space="preserve">           </w:t>
+      </w:r>
+      <w:r>
+        <w:rPr>
+          <w:rFonts w:ascii="Times New Roman" w:eastAsia="Times New Roman" w:hAnsi="Times New Roman" w:cs="Times New Roman"/>
+        </w:rPr>
+        <w:t>9</w:t>
+      </w:r>
+      <w:r>
+        <w:rPr>
+          <w:rFonts w:ascii="Times New Roman" w:eastAsia="Times New Roman" w:hAnsi="Times New Roman" w:cs="Times New Roman"/>
+        </w:rPr>
+        <w:t>-10</w:t>
+      </w:r>
     </w:p>
     <w:p>
       <w:pPr>
@@ -1450,18 +1867,6 @@
         </w:rPr>
         <w:t>Introduction</w:t>
       </w:r>
-    </w:p>
-    <w:p>
-      <w:pPr>
-        <w:pStyle w:val="ListParagraph"/>
-        <w:ind w:left="1440" w:hanging="720"/>
-        <w:rPr>
-          <w:rFonts w:ascii="Times New Roman" w:eastAsia="Times New Roman" w:hAnsi="Times New Roman" w:cs="Times New Roman"/>
-          <w:i/>
-          <w:iCs/>
-          <w:highlight w:val="yellow"/>
-        </w:rPr>
-      </w:pPr>
     </w:p>
     <w:p>
       <w:pPr>
@@ -1508,6 +1913,15 @@
           <w:rFonts w:ascii="Times New Roman" w:eastAsia="Times New Roman" w:hAnsi="Times New Roman" w:cs="Times New Roman"/>
         </w:rPr>
       </w:pPr>
+    </w:p>
+    <w:p>
+      <w:pPr>
+        <w:pStyle w:val="ListParagraph"/>
+        <w:ind w:left="1440"/>
+        <w:rPr>
+          <w:rFonts w:ascii="Times New Roman" w:eastAsia="Times New Roman" w:hAnsi="Times New Roman" w:cs="Times New Roman"/>
+        </w:rPr>
+      </w:pPr>
       <w:r>
         <w:rPr>
           <w:rFonts w:ascii="Times New Roman" w:eastAsia="Times New Roman" w:hAnsi="Times New Roman" w:cs="Times New Roman"/>
@@ -1672,6 +2086,15 @@
         <w:ind w:left="1440"/>
         <w:rPr>
           <w:rFonts w:ascii="Times New Roman" w:eastAsia="Times New Roman" w:hAnsi="Times New Roman" w:cs="Times New Roman"/>
+        </w:rPr>
+      </w:pPr>
+    </w:p>
+    <w:p>
+      <w:pPr>
+        <w:pStyle w:val="ListParagraph"/>
+        <w:ind w:left="1440"/>
+        <w:rPr>
+          <w:rFonts w:ascii="Times New Roman" w:eastAsia="Times New Roman" w:hAnsi="Times New Roman" w:cs="Times New Roman"/>
           <w:bCs/>
         </w:rPr>
       </w:pPr>
@@ -2041,7 +2464,33 @@
         <w:rPr>
           <w:rFonts w:ascii="Times New Roman" w:eastAsia="Times New Roman" w:hAnsi="Times New Roman" w:cs="Times New Roman"/>
         </w:rPr>
-        <w:t xml:space="preserve">Null hypothesis and alternative hypothesis (H0/H1) </w:t>
+        <w:t>Null hypothesis and alternative hypothesis (H</w:t>
+      </w:r>
+      <w:r>
+        <w:rPr>
+          <w:rFonts w:ascii="Times New Roman" w:eastAsia="Times New Roman" w:hAnsi="Times New Roman" w:cs="Times New Roman"/>
+          <w:vertAlign w:val="subscript"/>
+        </w:rPr>
+        <w:t>0</w:t>
+      </w:r>
+      <w:r>
+        <w:rPr>
+          <w:rFonts w:ascii="Times New Roman" w:eastAsia="Times New Roman" w:hAnsi="Times New Roman" w:cs="Times New Roman"/>
+        </w:rPr>
+        <w:t>/H</w:t>
+      </w:r>
+      <w:r>
+        <w:rPr>
+          <w:rFonts w:ascii="Times New Roman" w:eastAsia="Times New Roman" w:hAnsi="Times New Roman" w:cs="Times New Roman"/>
+          <w:vertAlign w:val="subscript"/>
+        </w:rPr>
+        <w:t>1</w:t>
+      </w:r>
+      <w:r>
+        <w:rPr>
+          <w:rFonts w:ascii="Times New Roman" w:eastAsia="Times New Roman" w:hAnsi="Times New Roman" w:cs="Times New Roman"/>
+        </w:rPr>
+        <w:t xml:space="preserve">) </w:t>
       </w:r>
       <w:r>
         <w:rPr>
@@ -2075,31 +2524,57 @@
         <w:rPr>
           <w:rFonts w:ascii="Times New Roman" w:eastAsia="Times New Roman" w:hAnsi="Times New Roman" w:cs="Times New Roman"/>
         </w:rPr>
-        <w:t>Null hypothesis (H0): There is no correlation between GPA and IQ.</w:t>
-      </w:r>
-    </w:p>
-    <w:p>
-      <w:pPr>
-        <w:pStyle w:val="ListParagraph"/>
-        <w:ind w:left="1440"/>
-        <w:rPr>
-          <w:rFonts w:ascii="Times New Roman" w:eastAsia="Times New Roman" w:hAnsi="Times New Roman" w:cs="Times New Roman"/>
-        </w:rPr>
-      </w:pPr>
-    </w:p>
-    <w:p>
-      <w:pPr>
-        <w:pStyle w:val="ListParagraph"/>
-        <w:ind w:left="1440"/>
-        <w:rPr>
-          <w:rFonts w:ascii="Times New Roman" w:eastAsia="Times New Roman" w:hAnsi="Times New Roman" w:cs="Times New Roman"/>
-        </w:rPr>
-      </w:pPr>
-      <w:r>
-        <w:rPr>
-          <w:rFonts w:ascii="Times New Roman" w:eastAsia="Times New Roman" w:hAnsi="Times New Roman" w:cs="Times New Roman"/>
-        </w:rPr>
-        <w:t>Alt hypothesis (H1): There is a correlation between GPA and IQ.</w:t>
+        <w:t>Null hypothesis (H</w:t>
+      </w:r>
+      <w:r>
+        <w:rPr>
+          <w:rFonts w:ascii="Times New Roman" w:eastAsia="Times New Roman" w:hAnsi="Times New Roman" w:cs="Times New Roman"/>
+          <w:vertAlign w:val="subscript"/>
+        </w:rPr>
+        <w:t>0</w:t>
+      </w:r>
+      <w:r>
+        <w:rPr>
+          <w:rFonts w:ascii="Times New Roman" w:eastAsia="Times New Roman" w:hAnsi="Times New Roman" w:cs="Times New Roman"/>
+        </w:rPr>
+        <w:t>): There is no correlation between GPA and IQ.</w:t>
+      </w:r>
+    </w:p>
+    <w:p>
+      <w:pPr>
+        <w:pStyle w:val="ListParagraph"/>
+        <w:ind w:left="1440"/>
+        <w:rPr>
+          <w:rFonts w:ascii="Times New Roman" w:eastAsia="Times New Roman" w:hAnsi="Times New Roman" w:cs="Times New Roman"/>
+        </w:rPr>
+      </w:pPr>
+    </w:p>
+    <w:p>
+      <w:pPr>
+        <w:pStyle w:val="ListParagraph"/>
+        <w:ind w:left="1440"/>
+        <w:rPr>
+          <w:rFonts w:ascii="Times New Roman" w:eastAsia="Times New Roman" w:hAnsi="Times New Roman" w:cs="Times New Roman"/>
+        </w:rPr>
+      </w:pPr>
+      <w:r>
+        <w:rPr>
+          <w:rFonts w:ascii="Times New Roman" w:eastAsia="Times New Roman" w:hAnsi="Times New Roman" w:cs="Times New Roman"/>
+        </w:rPr>
+        <w:t>Alt hypothesis (H</w:t>
+      </w:r>
+      <w:r>
+        <w:rPr>
+          <w:rFonts w:ascii="Times New Roman" w:eastAsia="Times New Roman" w:hAnsi="Times New Roman" w:cs="Times New Roman"/>
+          <w:vertAlign w:val="subscript"/>
+        </w:rPr>
+        <w:t>1</w:t>
+      </w:r>
+      <w:r>
+        <w:rPr>
+          <w:rFonts w:ascii="Times New Roman" w:eastAsia="Times New Roman" w:hAnsi="Times New Roman" w:cs="Times New Roman"/>
+        </w:rPr>
+        <w:t>): There is a correlation between GPA and IQ.</w:t>
       </w:r>
     </w:p>
     <w:p>
@@ -2141,6 +2616,20 @@
         </w:rPr>
         <w:t>Background research</w:t>
       </w:r>
+      <w:r>
+        <w:rPr>
+          <w:rFonts w:ascii="Times New Roman" w:eastAsia="Times New Roman" w:hAnsi="Times New Roman" w:cs="Times New Roman"/>
+        </w:rPr>
+        <w:tab/>
+      </w:r>
+    </w:p>
+    <w:p>
+      <w:pPr>
+        <w:pStyle w:val="ListParagraph"/>
+        <w:rPr>
+          <w:rFonts w:ascii="Times New Roman" w:eastAsia="Times New Roman" w:hAnsi="Times New Roman" w:cs="Times New Roman"/>
+        </w:rPr>
+      </w:pPr>
     </w:p>
     <w:p>
       <w:pPr>
@@ -2180,12 +2669,30 @@
     <w:p>
       <w:pPr>
         <w:pStyle w:val="ListParagraph"/>
+        <w:ind w:left="1440"/>
+        <w:rPr>
+          <w:rFonts w:ascii="Times New Roman" w:eastAsia="Times New Roman" w:hAnsi="Times New Roman" w:cs="Times New Roman"/>
+          <w:b/>
+          <w:bCs/>
+        </w:rPr>
+      </w:pPr>
+    </w:p>
+    <w:p>
+      <w:pPr>
+        <w:pStyle w:val="ListParagraph"/>
         <w:ind w:left="1440" w:hanging="720"/>
         <w:rPr>
           <w:rFonts w:ascii="Times New Roman" w:eastAsia="Times New Roman" w:hAnsi="Times New Roman" w:cs="Times New Roman"/>
           <w:iCs/>
         </w:rPr>
       </w:pPr>
+      <w:r>
+        <w:rPr>
+          <w:rFonts w:ascii="Times New Roman" w:eastAsia="Times New Roman" w:hAnsi="Times New Roman" w:cs="Times New Roman"/>
+          <w:iCs/>
+        </w:rPr>
+        <w:tab/>
+      </w:r>
       <w:r>
         <w:rPr>
           <w:rFonts w:ascii="Times New Roman" w:eastAsia="Times New Roman" w:hAnsi="Times New Roman" w:cs="Times New Roman"/>
@@ -2202,6 +2709,7 @@
           <w:id w:val="54594415"/>
           <w:citation/>
         </w:sdtPr>
+        <w:sdtEndPr/>
         <w:sdtContent>
           <w:r>
             <w:rPr>
@@ -2331,15 +2839,7 @@
           <w:rFonts w:ascii="Times New Roman" w:eastAsia="Times New Roman" w:hAnsi="Times New Roman" w:cs="Times New Roman"/>
           <w:iCs/>
         </w:rPr>
-        <w:t xml:space="preserve"> Test </w:t>
-      </w:r>
-      <w:proofErr w:type="spellStart"/>
-      <w:r>
-        <w:rPr>
-          <w:rFonts w:ascii="Times New Roman" w:eastAsia="Times New Roman" w:hAnsi="Times New Roman" w:cs="Times New Roman"/>
-          <w:iCs/>
-        </w:rPr>
-        <w:t>Quick</w:t>
+        <w:t xml:space="preserve"> Test Quick</w:t>
       </w:r>
       <w:r>
         <w:rPr>
@@ -2353,15 +2853,7 @@
           <w:rFonts w:ascii="Times New Roman" w:eastAsia="Times New Roman" w:hAnsi="Times New Roman" w:cs="Times New Roman"/>
           <w:iCs/>
         </w:rPr>
-        <w:t>est</w:t>
-      </w:r>
-      <w:proofErr w:type="spellEnd"/>
-      <w:r>
-        <w:rPr>
-          <w:rFonts w:ascii="Times New Roman" w:eastAsia="Times New Roman" w:hAnsi="Times New Roman" w:cs="Times New Roman"/>
-          <w:iCs/>
-        </w:rPr>
-        <w:t>)</w:t>
+        <w:t>est)</w:t>
       </w:r>
       <w:r>
         <w:rPr>
@@ -2382,23 +2874,7 @@
           <w:rFonts w:ascii="Times New Roman" w:eastAsia="Times New Roman" w:hAnsi="Times New Roman" w:cs="Times New Roman"/>
           <w:iCs/>
         </w:rPr>
-        <w:t>Rey–</w:t>
-      </w:r>
-      <w:proofErr w:type="spellStart"/>
-      <w:r>
-        <w:rPr>
-          <w:rFonts w:ascii="Times New Roman" w:eastAsia="Times New Roman" w:hAnsi="Times New Roman" w:cs="Times New Roman"/>
-          <w:iCs/>
-        </w:rPr>
-        <w:t>Osterrieth</w:t>
-      </w:r>
-      <w:proofErr w:type="spellEnd"/>
-      <w:r>
-        <w:rPr>
-          <w:rFonts w:ascii="Times New Roman" w:eastAsia="Times New Roman" w:hAnsi="Times New Roman" w:cs="Times New Roman"/>
-          <w:iCs/>
-        </w:rPr>
-        <w:t xml:space="preserve"> Complex Figure Test</w:t>
+        <w:t>Rey–Osterrieth Complex Figure Test</w:t>
       </w:r>
       <w:r>
         <w:rPr>
@@ -2440,7 +2916,15 @@
           <w:rFonts w:ascii="Times New Roman" w:eastAsia="Times New Roman" w:hAnsi="Times New Roman" w:cs="Times New Roman"/>
           <w:iCs/>
         </w:rPr>
-        <w:t>using Pearson Correlation</w:t>
+        <w:t xml:space="preserve">using Pearson </w:t>
+      </w:r>
+      <w:r>
+        <w:rPr>
+          <w:rFonts w:ascii="Times New Roman" w:eastAsia="Times New Roman" w:hAnsi="Times New Roman" w:cs="Times New Roman"/>
+          <w:iCs/>
+        </w:rPr>
+        <w:lastRenderedPageBreak/>
+        <w:t>Correlation</w:t>
       </w:r>
       <w:r>
         <w:rPr>
@@ -2525,7 +3009,13 @@
           <w:rFonts w:ascii="Times New Roman" w:eastAsia="Times New Roman" w:hAnsi="Times New Roman" w:cs="Times New Roman"/>
           <w:iCs/>
         </w:rPr>
-        <w:lastRenderedPageBreak/>
+        <w:tab/>
+      </w:r>
+      <w:r>
+        <w:rPr>
+          <w:rFonts w:ascii="Times New Roman" w:eastAsia="Times New Roman" w:hAnsi="Times New Roman" w:cs="Times New Roman"/>
+          <w:iCs/>
+        </w:rPr>
         <w:tab/>
       </w:r>
       <w:sdt>
@@ -2537,6 +3027,7 @@
           <w:id w:val="1704587462"/>
           <w:citation/>
         </w:sdtPr>
+        <w:sdtEndPr/>
         <w:sdtContent>
           <w:r>
             <w:rPr>
@@ -2718,6 +3209,13 @@
         </w:rPr>
         <w:tab/>
       </w:r>
+      <w:r>
+        <w:rPr>
+          <w:rFonts w:ascii="Times New Roman" w:eastAsia="Times New Roman" w:hAnsi="Times New Roman" w:cs="Times New Roman"/>
+          <w:iCs/>
+        </w:rPr>
+        <w:tab/>
+      </w:r>
       <w:sdt>
         <w:sdtPr>
           <w:rPr>
@@ -2727,6 +3225,7 @@
           <w:id w:val="-1752344131"/>
           <w:citation/>
         </w:sdtPr>
+        <w:sdtEndPr/>
         <w:sdtContent>
           <w:r>
             <w:rPr>
@@ -2954,6 +3453,7 @@
     <w:p>
       <w:pPr>
         <w:pStyle w:val="ListParagraph"/>
+        <w:spacing w:before="240"/>
         <w:ind w:left="1440" w:hanging="720"/>
         <w:rPr>
           <w:rFonts w:ascii="Times New Roman" w:eastAsia="Times New Roman" w:hAnsi="Times New Roman" w:cs="Times New Roman"/>
@@ -2999,6 +3499,15 @@
         </w:rPr>
         <w:t>s)</w:t>
       </w:r>
+    </w:p>
+    <w:p>
+      <w:pPr>
+        <w:pStyle w:val="ListParagraph"/>
+        <w:ind w:left="1440"/>
+        <w:rPr>
+          <w:rFonts w:ascii="Times New Roman" w:eastAsia="Times New Roman" w:hAnsi="Times New Roman" w:cs="Times New Roman"/>
+        </w:rPr>
+      </w:pPr>
     </w:p>
     <w:p>
       <w:pPr>
@@ -3102,6 +3611,7 @@
           <w:id w:val="1358391890"/>
           <w:citation/>
         </w:sdtPr>
+        <w:sdtEndPr/>
         <w:sdtContent>
           <w:r>
             <w:rPr>
@@ -3174,6 +3684,7 @@
           <w:id w:val="-1586912983"/>
           <w:citation/>
         </w:sdtPr>
+        <w:sdtEndPr/>
         <w:sdtContent>
           <w:r>
             <w:rPr>
@@ -3286,6 +3797,7 @@
           <w:id w:val="-2099088615"/>
           <w:citation/>
         </w:sdtPr>
+        <w:sdtEndPr/>
         <w:sdtContent>
           <w:r>
             <w:rPr>
@@ -3397,6 +3909,14 @@
     <w:p>
       <w:pPr>
         <w:pStyle w:val="ListParagraph"/>
+        <w:rPr>
+          <w:rFonts w:ascii="Times New Roman" w:eastAsia="Times New Roman" w:hAnsi="Times New Roman" w:cs="Times New Roman"/>
+        </w:rPr>
+      </w:pPr>
+    </w:p>
+    <w:p>
+      <w:pPr>
+        <w:pStyle w:val="ListParagraph"/>
         <w:numPr>
           <w:ilvl w:val="1"/>
           <w:numId w:val="32"/>
@@ -3452,6 +3972,15 @@
         </w:rPr>
         <w:t xml:space="preserve"> </w:t>
       </w:r>
+    </w:p>
+    <w:p>
+      <w:pPr>
+        <w:pStyle w:val="ListParagraph"/>
+        <w:ind w:left="1440"/>
+        <w:rPr>
+          <w:rFonts w:ascii="Times New Roman" w:eastAsia="Times New Roman" w:hAnsi="Times New Roman" w:cs="Times New Roman"/>
+        </w:rPr>
+      </w:pPr>
     </w:p>
     <w:p>
       <w:pPr>
@@ -3660,6 +4189,17 @@
           <w:iCs/>
         </w:rPr>
       </w:pPr>
+    </w:p>
+    <w:p>
+      <w:pPr>
+        <w:pStyle w:val="ListParagraph"/>
+        <w:ind w:left="1440"/>
+        <w:rPr>
+          <w:rFonts w:ascii="Times New Roman" w:eastAsia="Times New Roman" w:hAnsi="Times New Roman" w:cs="Times New Roman"/>
+          <w:i/>
+          <w:iCs/>
+        </w:rPr>
+      </w:pPr>
       <w:r>
         <w:rPr>
           <w:rFonts w:ascii="Times New Roman" w:eastAsia="Times New Roman" w:hAnsi="Times New Roman" w:cs="Times New Roman"/>
@@ -3820,6 +4360,14 @@
         </w:rPr>
         <w:t>Analysis</w:t>
       </w:r>
+    </w:p>
+    <w:p>
+      <w:pPr>
+        <w:pStyle w:val="ListParagraph"/>
+        <w:rPr>
+          <w:rFonts w:ascii="Times New Roman" w:eastAsia="Times New Roman" w:hAnsi="Times New Roman" w:cs="Times New Roman"/>
+        </w:rPr>
+      </w:pPr>
     </w:p>
     <w:p>
       <w:pPr>
@@ -3861,6 +4409,16 @@
         <w:ind w:left="1440"/>
         <w:rPr>
           <w:rFonts w:ascii="Times New Roman" w:eastAsia="Times New Roman" w:hAnsi="Times New Roman" w:cs="Times New Roman"/>
+          <w:lang w:val="en-IN"/>
+        </w:rPr>
+      </w:pPr>
+    </w:p>
+    <w:p>
+      <w:pPr>
+        <w:pStyle w:val="ListParagraph"/>
+        <w:ind w:left="1440"/>
+        <w:rPr>
+          <w:rFonts w:ascii="Times New Roman" w:eastAsia="Times New Roman" w:hAnsi="Times New Roman" w:cs="Times New Roman"/>
         </w:rPr>
       </w:pPr>
       <w:r>
@@ -4155,6 +4713,15 @@
           <w:rFonts w:ascii="Times New Roman" w:eastAsia="Times New Roman" w:hAnsi="Times New Roman" w:cs="Times New Roman"/>
         </w:rPr>
       </w:pPr>
+    </w:p>
+    <w:p>
+      <w:pPr>
+        <w:pStyle w:val="ListParagraph"/>
+        <w:ind w:left="1440"/>
+        <w:rPr>
+          <w:rFonts w:ascii="Times New Roman" w:eastAsia="Times New Roman" w:hAnsi="Times New Roman" w:cs="Times New Roman"/>
+        </w:rPr>
+      </w:pPr>
       <w:r>
         <w:rPr>
           <w:rFonts w:ascii="Times New Roman" w:eastAsia="Times New Roman" w:hAnsi="Times New Roman" w:cs="Times New Roman"/>
@@ -4456,6 +5023,14 @@
         </w:rPr>
         <w:t>Evaluation – group’s experience at 7COM1079</w:t>
       </w:r>
+    </w:p>
+    <w:p>
+      <w:pPr>
+        <w:pStyle w:val="ListParagraph"/>
+        <w:rPr>
+          <w:rFonts w:ascii="Times New Roman" w:eastAsia="Times New Roman" w:hAnsi="Times New Roman" w:cs="Times New Roman"/>
+        </w:rPr>
+      </w:pPr>
     </w:p>
     <w:p>
       <w:pPr>
@@ -4498,6 +5073,15 @@
           <w:rFonts w:ascii="Times New Roman" w:eastAsia="Times New Roman" w:hAnsi="Times New Roman" w:cs="Times New Roman"/>
         </w:rPr>
       </w:pPr>
+    </w:p>
+    <w:p>
+      <w:pPr>
+        <w:pStyle w:val="ListParagraph"/>
+        <w:ind w:left="1440"/>
+        <w:rPr>
+          <w:rFonts w:ascii="Times New Roman" w:eastAsia="Times New Roman" w:hAnsi="Times New Roman" w:cs="Times New Roman"/>
+        </w:rPr>
+      </w:pPr>
       <w:r>
         <w:rPr>
           <w:rFonts w:ascii="Times New Roman" w:eastAsia="Times New Roman" w:hAnsi="Times New Roman" w:cs="Times New Roman"/>
@@ -4510,7 +5094,14 @@
         <w:rPr>
           <w:rFonts w:ascii="Times New Roman" w:eastAsia="Times New Roman" w:hAnsi="Times New Roman" w:cs="Times New Roman"/>
         </w:rPr>
-        <w:t>The dataset was simple and easy to understand which allowed us to form a proper research question based on a thought which is commonly debated over, ‘does a high IQ guarantee a high GPA’. Moreover, having teammates who are used to working together and having a similar mindset allowed us to quickly complete the work on our self-afflicted time crunch. Though the R code feels a bit simple, it fits all the criteria and has low time complexity and storage requirements.</w:t>
+        <w:t xml:space="preserve">The dataset was simple and easy to understand which allowed us to form a proper research question based on a thought which is commonly debated over, ‘does a high IQ guarantee a high GPA’. Moreover, having teammates who are used to working together and having a similar mindset allowed us to quickly complete the work on our self-afflicted time crunch. </w:t>
+      </w:r>
+      <w:r>
+        <w:rPr>
+          <w:rFonts w:ascii="Times New Roman" w:eastAsia="Times New Roman" w:hAnsi="Times New Roman" w:cs="Times New Roman"/>
+        </w:rPr>
+        <w:lastRenderedPageBreak/>
+        <w:t>Though the R code feels a bit simple, it fits all the criteria and has low time complexity and storage requirements.</w:t>
       </w:r>
       <w:r>
         <w:rPr>
@@ -4569,6 +5160,15 @@
           <w:rFonts w:ascii="Times New Roman" w:eastAsia="Times New Roman" w:hAnsi="Times New Roman" w:cs="Times New Roman"/>
         </w:rPr>
       </w:pPr>
+    </w:p>
+    <w:p>
+      <w:pPr>
+        <w:pStyle w:val="ListParagraph"/>
+        <w:ind w:left="1440"/>
+        <w:rPr>
+          <w:rFonts w:ascii="Times New Roman" w:eastAsia="Times New Roman" w:hAnsi="Times New Roman" w:cs="Times New Roman"/>
+        </w:rPr>
+      </w:pPr>
       <w:r>
         <w:rPr>
           <w:rFonts w:ascii="Times New Roman" w:eastAsia="Times New Roman" w:hAnsi="Times New Roman" w:cs="Times New Roman"/>
@@ -4623,7 +5223,6 @@
         <w:rPr>
           <w:rFonts w:ascii="Times New Roman" w:eastAsia="Times New Roman" w:hAnsi="Times New Roman" w:cs="Times New Roman"/>
         </w:rPr>
-        <w:lastRenderedPageBreak/>
         <w:t>literature review prior to selecting the dataset</w:t>
       </w:r>
       <w:r>
@@ -4716,6 +5315,15 @@
         <w:ind w:left="1440"/>
         <w:rPr>
           <w:rFonts w:ascii="Times New Roman" w:eastAsia="Times New Roman" w:hAnsi="Times New Roman" w:cs="Times New Roman"/>
+        </w:rPr>
+      </w:pPr>
+    </w:p>
+    <w:p>
+      <w:pPr>
+        <w:pStyle w:val="ListParagraph"/>
+        <w:ind w:left="1440"/>
+        <w:rPr>
+          <w:rFonts w:ascii="Times New Roman" w:eastAsia="Times New Roman" w:hAnsi="Times New Roman" w:cs="Times New Roman"/>
           <w:bCs/>
         </w:rPr>
       </w:pPr>
@@ -4874,6 +5482,15 @@
         <w:ind w:left="1440"/>
         <w:rPr>
           <w:rFonts w:ascii="Times New Roman" w:eastAsia="Times New Roman" w:hAnsi="Times New Roman" w:cs="Times New Roman"/>
+        </w:rPr>
+      </w:pPr>
+    </w:p>
+    <w:p>
+      <w:pPr>
+        <w:pStyle w:val="ListParagraph"/>
+        <w:ind w:left="1440"/>
+        <w:rPr>
+          <w:rFonts w:ascii="Times New Roman" w:eastAsia="Times New Roman" w:hAnsi="Times New Roman" w:cs="Times New Roman"/>
           <w:bCs/>
         </w:rPr>
       </w:pPr>
@@ -5044,248 +5661,187 @@
           <w:bCs/>
         </w:rPr>
       </w:pPr>
-      <w:r>
-        <w:rPr>
-          <w:rFonts w:ascii="Times New Roman" w:eastAsia="Times New Roman" w:hAnsi="Times New Roman" w:cs="Times New Roman"/>
-          <w:i/>
-          <w:iCs/>
-          <w:highlight w:val="yellow"/>
-        </w:rPr>
-        <w:t>Please comment on the GitHub log output, and refer to it as being</w:t>
-      </w:r>
-      <w:r>
-        <w:rPr>
-          <w:rFonts w:ascii="Times New Roman" w:eastAsia="Times New Roman" w:hAnsi="Times New Roman" w:cs="Times New Roman"/>
-          <w:i/>
-          <w:iCs/>
-          <w:highlight w:val="yellow"/>
-        </w:rPr>
-        <w:t xml:space="preserve"> </w:t>
-      </w:r>
-      <w:r>
-        <w:rPr>
-          <w:rFonts w:ascii="Times New Roman" w:eastAsia="Times New Roman" w:hAnsi="Times New Roman" w:cs="Times New Roman"/>
-          <w:i/>
-          <w:iCs/>
-          <w:highlight w:val="yellow"/>
-        </w:rPr>
-        <w:t>placed into</w:t>
-      </w:r>
-      <w:r>
-        <w:rPr>
-          <w:rFonts w:ascii="Times New Roman" w:eastAsia="Times New Roman" w:hAnsi="Times New Roman" w:cs="Times New Roman"/>
-          <w:b/>
-          <w:bCs/>
-        </w:rPr>
-        <w:t xml:space="preserve"> </w:t>
-      </w:r>
-      <w:r>
-        <w:rPr>
-          <w:rFonts w:ascii="Times New Roman" w:eastAsiaTheme="minorEastAsia" w:hAnsi="Times New Roman" w:cs="Times New Roman"/>
-          <w:i/>
-          <w:iCs/>
-          <w:highlight w:val="yellow"/>
-        </w:rPr>
-        <w:t>Appendix B.</w:t>
-      </w:r>
-      <w:r>
-        <w:rPr>
-          <w:rFonts w:ascii="Times New Roman" w:eastAsia="Times New Roman" w:hAnsi="Times New Roman" w:cs="Times New Roman"/>
-          <w:b/>
-          <w:bCs/>
-        </w:rPr>
-        <w:t xml:space="preserve"> </w:t>
-      </w:r>
-    </w:p>
-    <w:p>
-      <w:pPr>
-        <w:spacing w:before="240" w:after="240"/>
-        <w:ind w:left="1440"/>
-        <w:rPr>
-          <w:rFonts w:ascii="Times New Roman" w:eastAsia="Times New Roman" w:hAnsi="Times New Roman" w:cs="Times New Roman"/>
-          <w:i/>
-          <w:iCs/>
-          <w:highlight w:val="yellow"/>
-        </w:rPr>
-      </w:pPr>
-      <w:r>
-        <w:rPr>
-          <w:rFonts w:ascii="Times New Roman" w:eastAsia="Times New Roman" w:hAnsi="Times New Roman" w:cs="Times New Roman"/>
-          <w:i/>
-          <w:iCs/>
-          <w:highlight w:val="yellow"/>
-        </w:rPr>
-        <w:t>From your Git log, select three most significant commits during this project and include the following for each:</w:t>
-      </w:r>
-    </w:p>
-    <w:p>
-      <w:pPr>
-        <w:pStyle w:val="ListParagraph"/>
-        <w:numPr>
-          <w:ilvl w:val="0"/>
-          <w:numId w:val="2"/>
-        </w:numPr>
-        <w:spacing w:before="240" w:after="240"/>
-        <w:ind w:left="1890"/>
-        <w:rPr>
-          <w:rFonts w:ascii="Times New Roman" w:eastAsia="Times New Roman" w:hAnsi="Times New Roman" w:cs="Times New Roman"/>
-          <w:i/>
-          <w:iCs/>
-          <w:highlight w:val="yellow"/>
-        </w:rPr>
-      </w:pPr>
-      <w:r>
-        <w:rPr>
-          <w:rFonts w:ascii="Times New Roman" w:eastAsia="Times New Roman" w:hAnsi="Times New Roman" w:cs="Times New Roman"/>
-          <w:b/>
-          <w:bCs/>
-          <w:i/>
-          <w:iCs/>
-          <w:highlight w:val="yellow"/>
-        </w:rPr>
-        <w:t>Commit Message:</w:t>
-      </w:r>
-      <w:r>
-        <w:rPr>
-          <w:rFonts w:ascii="Times New Roman" w:eastAsia="Times New Roman" w:hAnsi="Times New Roman" w:cs="Times New Roman"/>
-          <w:i/>
-          <w:iCs/>
-          <w:highlight w:val="yellow"/>
-        </w:rPr>
-        <w:t xml:space="preserve"> [Insert Commit Message] Brief explanation of </w:t>
-      </w:r>
-      <w:r>
-        <w:rPr>
-          <w:rFonts w:ascii="Times New Roman" w:eastAsia="Times New Roman" w:hAnsi="Times New Roman" w:cs="Times New Roman"/>
-          <w:i/>
-          <w:iCs/>
-          <w:highlight w:val="yellow"/>
-        </w:rPr>
-        <w:t>the broader</w:t>
-      </w:r>
-      <w:r>
-        <w:rPr>
-          <w:rFonts w:ascii="Times New Roman" w:eastAsia="Times New Roman" w:hAnsi="Times New Roman" w:cs="Times New Roman"/>
-          <w:i/>
-          <w:iCs/>
-          <w:highlight w:val="yellow"/>
-        </w:rPr>
-        <w:t xml:space="preserve"> impact</w:t>
-      </w:r>
-      <w:r>
-        <w:rPr>
-          <w:rFonts w:ascii="Times New Roman" w:eastAsia="Times New Roman" w:hAnsi="Times New Roman" w:cs="Times New Roman"/>
-          <w:i/>
-          <w:iCs/>
-          <w:highlight w:val="yellow"/>
-        </w:rPr>
-        <w:t xml:space="preserve"> of the change</w:t>
-      </w:r>
-    </w:p>
-    <w:p>
-      <w:pPr>
-        <w:pStyle w:val="ListParagraph"/>
-        <w:numPr>
-          <w:ilvl w:val="0"/>
-          <w:numId w:val="2"/>
-        </w:numPr>
-        <w:spacing w:before="240" w:after="240"/>
-        <w:ind w:left="1890"/>
-        <w:rPr>
-          <w:rFonts w:ascii="Times New Roman" w:eastAsia="Times New Roman" w:hAnsi="Times New Roman" w:cs="Times New Roman"/>
-          <w:i/>
-          <w:iCs/>
-          <w:highlight w:val="yellow"/>
-        </w:rPr>
-      </w:pPr>
-      <w:r>
-        <w:rPr>
-          <w:rFonts w:ascii="Times New Roman" w:eastAsia="Times New Roman" w:hAnsi="Times New Roman" w:cs="Times New Roman"/>
-          <w:b/>
-          <w:bCs/>
-          <w:i/>
-          <w:iCs/>
-          <w:highlight w:val="yellow"/>
-        </w:rPr>
-        <w:t>Commit Message:</w:t>
-      </w:r>
-      <w:r>
-        <w:rPr>
-          <w:rFonts w:ascii="Times New Roman" w:eastAsia="Times New Roman" w:hAnsi="Times New Roman" w:cs="Times New Roman"/>
-          <w:i/>
-          <w:iCs/>
-          <w:highlight w:val="yellow"/>
-        </w:rPr>
-        <w:t xml:space="preserve"> [Insert Commit Message] Brief explanation of the </w:t>
-      </w:r>
-      <w:r>
-        <w:rPr>
-          <w:rFonts w:ascii="Times New Roman" w:eastAsia="Times New Roman" w:hAnsi="Times New Roman" w:cs="Times New Roman"/>
-          <w:i/>
-          <w:iCs/>
-          <w:highlight w:val="yellow"/>
-        </w:rPr>
-        <w:t>broader impact of the change</w:t>
-      </w:r>
-    </w:p>
-    <w:p>
-      <w:pPr>
-        <w:pStyle w:val="ListParagraph"/>
-        <w:numPr>
-          <w:ilvl w:val="0"/>
-          <w:numId w:val="2"/>
-        </w:numPr>
-        <w:spacing w:before="240" w:after="240"/>
-        <w:ind w:left="1890"/>
-        <w:rPr>
-          <w:rFonts w:ascii="Times New Roman" w:eastAsia="Times New Roman" w:hAnsi="Times New Roman" w:cs="Times New Roman"/>
-          <w:i/>
-          <w:iCs/>
-          <w:highlight w:val="yellow"/>
-        </w:rPr>
-      </w:pPr>
-      <w:r>
-        <w:rPr>
-          <w:rFonts w:ascii="Times New Roman" w:eastAsia="Times New Roman" w:hAnsi="Times New Roman" w:cs="Times New Roman"/>
-          <w:b/>
-          <w:bCs/>
-          <w:i/>
-          <w:iCs/>
-          <w:highlight w:val="yellow"/>
-        </w:rPr>
-        <w:t>Commit Message:</w:t>
-      </w:r>
-      <w:r>
-        <w:rPr>
-          <w:rFonts w:ascii="Times New Roman" w:eastAsia="Times New Roman" w:hAnsi="Times New Roman" w:cs="Times New Roman"/>
-          <w:i/>
-          <w:iCs/>
-          <w:highlight w:val="yellow"/>
-        </w:rPr>
-        <w:t xml:space="preserve"> [Insert Commit Message] Brief explanation of the </w:t>
-      </w:r>
-      <w:r>
-        <w:rPr>
-          <w:rFonts w:ascii="Times New Roman" w:eastAsia="Times New Roman" w:hAnsi="Times New Roman" w:cs="Times New Roman"/>
-          <w:i/>
-          <w:iCs/>
-          <w:highlight w:val="yellow"/>
-        </w:rPr>
-        <w:t>broader impact of the change</w:t>
-      </w:r>
-    </w:p>
-    <w:p>
-      <w:pPr>
-        <w:ind w:left="1440"/>
-        <w:rPr>
-          <w:rFonts w:ascii="Times New Roman" w:eastAsia="Times New Roman" w:hAnsi="Times New Roman" w:cs="Times New Roman"/>
-        </w:rPr>
-      </w:pPr>
-      <w:r>
-        <w:rPr>
-          <w:rFonts w:ascii="Times New Roman" w:eastAsia="Times New Roman" w:hAnsi="Times New Roman" w:cs="Times New Roman"/>
-        </w:rPr>
-        <w:t xml:space="preserve"> </w:t>
+    </w:p>
+    <w:p>
+      <w:pPr>
+        <w:ind w:left="1440"/>
+        <w:rPr>
+          <w:rFonts w:ascii="Times New Roman" w:eastAsia="Times New Roman" w:hAnsi="Times New Roman" w:cs="Times New Roman"/>
+        </w:rPr>
+      </w:pPr>
+      <w:r>
+        <w:rPr>
+          <w:rFonts w:ascii="Times New Roman" w:eastAsia="Times New Roman" w:hAnsi="Times New Roman" w:cs="Times New Roman"/>
+        </w:rPr>
+        <w:tab/>
+        <w:t>The GitHub log included in Appendix B documents the development and implementation of this project. The selected commits highlight the key stages of the project</w:t>
+      </w:r>
+      <w:r>
+        <w:rPr>
+          <w:rFonts w:ascii="Times New Roman" w:eastAsia="Times New Roman" w:hAnsi="Times New Roman" w:cs="Times New Roman"/>
+        </w:rPr>
+        <w:t xml:space="preserve"> and solved merge conflicts.</w:t>
+      </w:r>
+    </w:p>
+    <w:p>
+      <w:pPr>
+        <w:ind w:left="1440"/>
+        <w:rPr>
+          <w:rFonts w:ascii="Times New Roman" w:eastAsia="Times New Roman" w:hAnsi="Times New Roman" w:cs="Times New Roman"/>
+        </w:rPr>
+      </w:pPr>
+    </w:p>
+    <w:p>
+      <w:pPr>
+        <w:ind w:left="1440"/>
+        <w:rPr>
+          <w:rFonts w:ascii="Times New Roman" w:eastAsia="Times New Roman" w:hAnsi="Times New Roman" w:cs="Times New Roman"/>
+        </w:rPr>
+      </w:pPr>
+      <w:r>
+        <w:rPr>
+          <w:rFonts w:ascii="Times New Roman" w:eastAsia="Times New Roman" w:hAnsi="Times New Roman" w:cs="Times New Roman"/>
+        </w:rPr>
+        <w:t>Significant commits:</w:t>
+      </w:r>
+    </w:p>
+    <w:p>
+      <w:pPr>
+        <w:ind w:left="1440"/>
+        <w:rPr>
+          <w:rFonts w:ascii="Times New Roman" w:eastAsia="Times New Roman" w:hAnsi="Times New Roman" w:cs="Times New Roman"/>
+        </w:rPr>
+      </w:pPr>
+    </w:p>
+    <w:p>
+      <w:pPr>
+        <w:ind w:left="1440"/>
+        <w:rPr>
+          <w:rFonts w:ascii="Times New Roman" w:eastAsia="Times New Roman" w:hAnsi="Times New Roman" w:cs="Times New Roman"/>
+        </w:rPr>
+      </w:pPr>
+      <w:r>
+        <w:rPr>
+          <w:rFonts w:ascii="Times New Roman" w:eastAsia="Times New Roman" w:hAnsi="Times New Roman" w:cs="Times New Roman"/>
+        </w:rPr>
+        <w:t>1</w:t>
+      </w:r>
+      <w:r>
+        <w:rPr>
+          <w:rFonts w:ascii="Times New Roman" w:eastAsia="Times New Roman" w:hAnsi="Times New Roman" w:cs="Times New Roman"/>
+        </w:rPr>
+        <w:t xml:space="preserve">. Commit Message: </w:t>
+      </w:r>
+      <w:r>
+        <w:rPr>
+          <w:rFonts w:ascii="Times New Roman" w:eastAsia="Times New Roman" w:hAnsi="Times New Roman" w:cs="Times New Roman"/>
+        </w:rPr>
+        <w:t>Organised current code</w:t>
+      </w:r>
+    </w:p>
+    <w:p>
+      <w:pPr>
+        <w:ind w:left="2160"/>
+        <w:rPr>
+          <w:rFonts w:ascii="Times New Roman" w:eastAsia="Times New Roman" w:hAnsi="Times New Roman" w:cs="Times New Roman"/>
+        </w:rPr>
+      </w:pPr>
+      <w:r>
+        <w:rPr>
+          <w:rFonts w:ascii="Times New Roman" w:eastAsia="Times New Roman" w:hAnsi="Times New Roman" w:cs="Times New Roman"/>
+        </w:rPr>
+        <w:t>Impact: improved readability and structure, making the analysis easier to maintain</w:t>
+      </w:r>
+    </w:p>
+    <w:p>
+      <w:pPr>
+        <w:ind w:left="1440"/>
+        <w:rPr>
+          <w:rFonts w:ascii="Times New Roman" w:eastAsia="Times New Roman" w:hAnsi="Times New Roman" w:cs="Times New Roman"/>
+        </w:rPr>
+      </w:pPr>
+      <w:r>
+        <w:rPr>
+          <w:rFonts w:ascii="Times New Roman" w:eastAsia="Times New Roman" w:hAnsi="Times New Roman" w:cs="Times New Roman"/>
+        </w:rPr>
+        <w:t xml:space="preserve">2. Commit Message: </w:t>
+      </w:r>
+      <w:r>
+        <w:rPr>
+          <w:rFonts w:ascii="Times New Roman" w:eastAsia="Times New Roman" w:hAnsi="Times New Roman" w:cs="Times New Roman"/>
+        </w:rPr>
+        <w:t>Resolved merge conflict in A85_Analysis.R</w:t>
+      </w:r>
+    </w:p>
+    <w:p>
+      <w:pPr>
+        <w:ind w:left="1440"/>
+        <w:rPr>
+          <w:rFonts w:ascii="Times New Roman" w:eastAsia="Times New Roman" w:hAnsi="Times New Roman" w:cs="Times New Roman"/>
+        </w:rPr>
+      </w:pPr>
+      <w:r>
+        <w:rPr>
+          <w:rFonts w:ascii="Times New Roman" w:eastAsia="Times New Roman" w:hAnsi="Times New Roman" w:cs="Times New Roman"/>
+        </w:rPr>
+        <w:tab/>
+        <w:t>Impact: restored a stable working version of the project and prevented inaccuracies</w:t>
+      </w:r>
+    </w:p>
+    <w:p>
+      <w:pPr>
+        <w:ind w:left="1440"/>
+        <w:rPr>
+          <w:rFonts w:ascii="Times New Roman" w:eastAsia="Times New Roman" w:hAnsi="Times New Roman" w:cs="Times New Roman"/>
+        </w:rPr>
+      </w:pPr>
+      <w:r>
+        <w:rPr>
+          <w:rFonts w:ascii="Times New Roman" w:eastAsia="Times New Roman" w:hAnsi="Times New Roman" w:cs="Times New Roman"/>
+        </w:rPr>
+        <w:t xml:space="preserve">3. Commit Message: </w:t>
+      </w:r>
+      <w:r>
+        <w:rPr>
+          <w:rFonts w:ascii="Times New Roman" w:eastAsia="Times New Roman" w:hAnsi="Times New Roman" w:cs="Times New Roman"/>
+        </w:rPr>
+        <w:t>Add files via upload</w:t>
+      </w:r>
+    </w:p>
+    <w:p>
+      <w:pPr>
+        <w:ind w:left="1440"/>
+        <w:rPr>
+          <w:rFonts w:ascii="Times New Roman" w:eastAsia="Times New Roman" w:hAnsi="Times New Roman" w:cs="Times New Roman"/>
+        </w:rPr>
+      </w:pPr>
+      <w:r>
+        <w:rPr>
+          <w:rFonts w:ascii="Times New Roman" w:eastAsia="Times New Roman" w:hAnsi="Times New Roman" w:cs="Times New Roman"/>
+        </w:rPr>
+        <w:tab/>
+        <w:t>Impact: added dataset cleanup to R script</w:t>
+      </w:r>
+    </w:p>
+    <w:p>
+      <w:pPr>
+        <w:ind w:left="1440"/>
+        <w:rPr>
+          <w:rFonts w:ascii="Times New Roman" w:eastAsia="Times New Roman" w:hAnsi="Times New Roman" w:cs="Times New Roman"/>
+        </w:rPr>
+      </w:pPr>
+    </w:p>
+    <w:p>
+      <w:pPr>
+        <w:rPr>
+          <w:rFonts w:ascii="Times New Roman" w:eastAsia="Times New Roman" w:hAnsi="Times New Roman" w:cs="Times New Roman"/>
+        </w:rPr>
+      </w:pPr>
+      <w:r>
+        <w:rPr>
+          <w:rFonts w:ascii="Times New Roman" w:eastAsia="Times New Roman" w:hAnsi="Times New Roman" w:cs="Times New Roman"/>
+        </w:rPr>
+        <w:br w:type="page"/>
       </w:r>
     </w:p>
     <w:p>
@@ -5303,8 +5859,17 @@
         <w:rPr>
           <w:rFonts w:ascii="Times New Roman" w:eastAsia="Times New Roman" w:hAnsi="Times New Roman" w:cs="Times New Roman"/>
         </w:rPr>
+        <w:lastRenderedPageBreak/>
         <w:t>Conclusions</w:t>
       </w:r>
+    </w:p>
+    <w:p>
+      <w:pPr>
+        <w:pStyle w:val="ListParagraph"/>
+        <w:rPr>
+          <w:rFonts w:ascii="Times New Roman" w:eastAsia="Times New Roman" w:hAnsi="Times New Roman" w:cs="Times New Roman"/>
+        </w:rPr>
+      </w:pPr>
     </w:p>
     <w:p>
       <w:pPr>
@@ -5336,23 +5901,40 @@
           <w:b/>
           <w:bCs/>
         </w:rPr>
-        <w:t>75 words)</w:t>
-      </w:r>
-    </w:p>
-    <w:p>
-      <w:pPr>
-        <w:pStyle w:val="ListParagraph"/>
-        <w:ind w:left="1440"/>
-        <w:rPr>
-          <w:rFonts w:ascii="Times New Roman" w:eastAsia="Times New Roman" w:hAnsi="Times New Roman" w:cs="Times New Roman"/>
-        </w:rPr>
-      </w:pPr>
+        <w:t>75 words</w:t>
+      </w:r>
       <w:r>
         <w:rPr>
           <w:rFonts w:ascii="Times New Roman" w:eastAsia="Times New Roman" w:hAnsi="Times New Roman" w:cs="Times New Roman"/>
           <w:b/>
           <w:bCs/>
         </w:rPr>
+        <w:t>)</w:t>
+      </w:r>
+    </w:p>
+    <w:p>
+      <w:pPr>
+        <w:pStyle w:val="ListParagraph"/>
+        <w:ind w:left="1440"/>
+        <w:rPr>
+          <w:rFonts w:ascii="Times New Roman" w:eastAsia="Times New Roman" w:hAnsi="Times New Roman" w:cs="Times New Roman"/>
+        </w:rPr>
+      </w:pPr>
+    </w:p>
+    <w:p>
+      <w:pPr>
+        <w:pStyle w:val="ListParagraph"/>
+        <w:ind w:left="1440"/>
+        <w:rPr>
+          <w:rFonts w:ascii="Times New Roman" w:eastAsia="Times New Roman" w:hAnsi="Times New Roman" w:cs="Times New Roman"/>
+        </w:rPr>
+      </w:pPr>
+      <w:r>
+        <w:rPr>
+          <w:rFonts w:ascii="Times New Roman" w:eastAsia="Times New Roman" w:hAnsi="Times New Roman" w:cs="Times New Roman"/>
+          <w:b/>
+          <w:bCs/>
+        </w:rPr>
         <w:tab/>
       </w:r>
       <w:r>
@@ -5493,6 +6075,15 @@
         </w:rPr>
         <w:t>indicate a significant correlation between student’s GPA and their IQ.</w:t>
       </w:r>
+    </w:p>
+    <w:p>
+      <w:pPr>
+        <w:pStyle w:val="ListParagraph"/>
+        <w:ind w:left="1440"/>
+        <w:rPr>
+          <w:rFonts w:ascii="Times New Roman" w:eastAsia="Times New Roman" w:hAnsi="Times New Roman" w:cs="Times New Roman"/>
+        </w:rPr>
+      </w:pPr>
     </w:p>
     <w:p>
       <w:pPr>
@@ -5535,14 +6126,25 @@
         <w:ind w:left="1440"/>
         <w:rPr>
           <w:rFonts w:ascii="Times New Roman" w:eastAsia="Times New Roman" w:hAnsi="Times New Roman" w:cs="Times New Roman"/>
-        </w:rPr>
-      </w:pPr>
-      <w:r>
-        <w:rPr>
-          <w:rFonts w:ascii="Times New Roman" w:eastAsia="Times New Roman" w:hAnsi="Times New Roman" w:cs="Times New Roman"/>
           <w:b/>
           <w:bCs/>
         </w:rPr>
+      </w:pPr>
+    </w:p>
+    <w:p>
+      <w:pPr>
+        <w:pStyle w:val="ListParagraph"/>
+        <w:ind w:left="1440"/>
+        <w:rPr>
+          <w:rFonts w:ascii="Times New Roman" w:eastAsia="Times New Roman" w:hAnsi="Times New Roman" w:cs="Times New Roman"/>
+        </w:rPr>
+      </w:pPr>
+      <w:r>
+        <w:rPr>
+          <w:rFonts w:ascii="Times New Roman" w:eastAsia="Times New Roman" w:hAnsi="Times New Roman" w:cs="Times New Roman"/>
+          <w:b/>
+          <w:bCs/>
+        </w:rPr>
         <w:tab/>
       </w:r>
       <w:r>
@@ -5611,6 +6213,15 @@
         </w:rPr>
         <w:t>that Correlation does not mean Causation and that just because someone has a high IQ does not mean their GPA will be high.</w:t>
       </w:r>
+    </w:p>
+    <w:p>
+      <w:pPr>
+        <w:pStyle w:val="ListParagraph"/>
+        <w:ind w:left="1440"/>
+        <w:rPr>
+          <w:rFonts w:ascii="Times New Roman" w:eastAsia="Times New Roman" w:hAnsi="Times New Roman" w:cs="Times New Roman"/>
+        </w:rPr>
+      </w:pPr>
     </w:p>
     <w:p>
       <w:pPr>
@@ -5628,7 +6239,6 @@
         <w:rPr>
           <w:rFonts w:ascii="Times New Roman" w:eastAsia="Times New Roman" w:hAnsi="Times New Roman" w:cs="Times New Roman"/>
         </w:rPr>
-        <w:lastRenderedPageBreak/>
         <w:t>Reasons and/or implications for future work, limitations of your stud</w:t>
       </w:r>
       <w:r>
@@ -5645,6 +6255,15 @@
         </w:rPr>
         <w:t>50 words)</w:t>
       </w:r>
+    </w:p>
+    <w:p>
+      <w:pPr>
+        <w:pStyle w:val="ListParagraph"/>
+        <w:ind w:left="1440"/>
+        <w:rPr>
+          <w:rFonts w:ascii="Times New Roman" w:eastAsia="Times New Roman" w:hAnsi="Times New Roman" w:cs="Times New Roman"/>
+        </w:rPr>
+      </w:pPr>
     </w:p>
     <w:p>
       <w:pPr>
@@ -5878,31 +6497,11 @@
       </w:r>
     </w:p>
     <w:p>
-      <w:pPr>
-        <w:pStyle w:val="ListParagraph"/>
-        <w:rPr>
-          <w:rFonts w:ascii="Times New Roman" w:eastAsia="Times New Roman" w:hAnsi="Times New Roman" w:cs="Times New Roman"/>
-          <w:b/>
-          <w:bCs/>
-        </w:rPr>
-      </w:pPr>
-    </w:p>
-    <w:p>
-      <w:pPr>
-        <w:ind w:left="720"/>
-        <w:rPr>
-          <w:rFonts w:ascii="Times New Roman" w:eastAsia="Times New Roman" w:hAnsi="Times New Roman" w:cs="Times New Roman"/>
-        </w:rPr>
-      </w:pPr>
-    </w:p>
-    <w:p>
-      <w:pPr>
-        <w:ind w:left="720"/>
-        <w:rPr>
-          <w:rFonts w:ascii="Times New Roman" w:eastAsia="Times New Roman" w:hAnsi="Times New Roman" w:cs="Times New Roman"/>
-        </w:rPr>
-      </w:pPr>
-    </w:p>
+      <w:r>
+        <w:br w:type="page"/>
+      </w:r>
+    </w:p>
+    <w:p/>
     <w:p>
       <w:pPr>
         <w:pStyle w:val="ListParagraph"/>
@@ -5931,6 +6530,15 @@
     <w:p>
       <w:pPr>
         <w:pStyle w:val="ListParagraph"/>
+        <w:rPr>
+          <w:rFonts w:ascii="Times New Roman" w:eastAsia="Times New Roman" w:hAnsi="Times New Roman" w:cs="Times New Roman"/>
+          <w:color w:val="333333"/>
+        </w:rPr>
+      </w:pPr>
+    </w:p>
+    <w:p>
+      <w:pPr>
+        <w:pStyle w:val="ListParagraph"/>
         <w:numPr>
           <w:ilvl w:val="0"/>
           <w:numId w:val="4"/>
@@ -6417,7 +7025,6 @@
           <w:sz w:val="22"/>
           <w:szCs w:val="22"/>
         </w:rPr>
-        <w:lastRenderedPageBreak/>
         <w:t>mean(gpa_iq$iq)</w:t>
       </w:r>
     </w:p>
@@ -6799,6 +7406,7 @@
           <w:sz w:val="22"/>
           <w:szCs w:val="22"/>
         </w:rPr>
+        <w:lastRenderedPageBreak/>
         <w:t>dev.off()</w:t>
       </w:r>
     </w:p>
@@ -6965,62 +7573,26 @@
           <w:sz w:val="22"/>
           <w:szCs w:val="22"/>
         </w:rPr>
-        <w:t xml:space="preserve">     xlim = </w:t>
-      </w:r>
-      <w:proofErr w:type="gramStart"/>
-      <w:r>
+        <w:t xml:space="preserve">     xlim = c(0,11),</w:t>
+      </w:r>
+    </w:p>
+    <w:p>
+      <w:pPr>
+        <w:pStyle w:val="ListParagraph"/>
+        <w:ind w:left="1440"/>
         <w:rPr>
           <w:rFonts w:ascii="Times New Roman" w:eastAsia="Times New Roman" w:hAnsi="Times New Roman" w:cs="Times New Roman"/>
           <w:sz w:val="22"/>
           <w:szCs w:val="22"/>
         </w:rPr>
-        <w:t>c(</w:t>
-      </w:r>
-      <w:proofErr w:type="gramEnd"/>
+      </w:pPr>
       <w:r>
         <w:rPr>
           <w:rFonts w:ascii="Times New Roman" w:eastAsia="Times New Roman" w:hAnsi="Times New Roman" w:cs="Times New Roman"/>
           <w:sz w:val="22"/>
           <w:szCs w:val="22"/>
         </w:rPr>
-        <w:t>0,11),</w:t>
-      </w:r>
-    </w:p>
-    <w:p>
-      <w:pPr>
-        <w:pStyle w:val="ListParagraph"/>
-        <w:ind w:left="1440"/>
-        <w:rPr>
-          <w:rFonts w:ascii="Times New Roman" w:eastAsia="Times New Roman" w:hAnsi="Times New Roman" w:cs="Times New Roman"/>
-          <w:sz w:val="22"/>
-          <w:szCs w:val="22"/>
-        </w:rPr>
-      </w:pPr>
-      <w:r>
-        <w:rPr>
-          <w:rFonts w:ascii="Times New Roman" w:eastAsia="Times New Roman" w:hAnsi="Times New Roman" w:cs="Times New Roman"/>
-          <w:sz w:val="22"/>
-          <w:szCs w:val="22"/>
-        </w:rPr>
-        <w:t xml:space="preserve">     ylim = </w:t>
-      </w:r>
-      <w:proofErr w:type="gramStart"/>
-      <w:r>
-        <w:rPr>
-          <w:rFonts w:ascii="Times New Roman" w:eastAsia="Times New Roman" w:hAnsi="Times New Roman" w:cs="Times New Roman"/>
-          <w:sz w:val="22"/>
-          <w:szCs w:val="22"/>
-        </w:rPr>
-        <w:t>c(</w:t>
-      </w:r>
-      <w:proofErr w:type="gramEnd"/>
-      <w:r>
-        <w:rPr>
-          <w:rFonts w:ascii="Times New Roman" w:eastAsia="Times New Roman" w:hAnsi="Times New Roman" w:cs="Times New Roman"/>
-          <w:sz w:val="22"/>
-          <w:szCs w:val="22"/>
-        </w:rPr>
-        <w:t>0,25),</w:t>
+        <w:t xml:space="preserve">     ylim = c(0,25),</w:t>
       </w:r>
     </w:p>
     <w:p>
@@ -7181,10 +7753,339 @@
     </w:p>
     <w:p>
       <w:pPr>
-        <w:rPr>
-          <w:rFonts w:ascii="Times New Roman" w:eastAsia="Times New Roman" w:hAnsi="Times New Roman" w:cs="Times New Roman"/>
-        </w:rPr>
-      </w:pPr>
+        <w:pStyle w:val="ListParagraph"/>
+        <w:ind w:left="1440"/>
+        <w:rPr>
+          <w:rFonts w:ascii="Times New Roman" w:eastAsia="Times New Roman" w:hAnsi="Times New Roman" w:cs="Times New Roman"/>
+        </w:rPr>
+      </w:pPr>
+    </w:p>
+    <w:p>
+      <w:pPr>
+        <w:pStyle w:val="ListParagraph"/>
+        <w:ind w:left="1440"/>
+        <w:rPr>
+          <w:rFonts w:ascii="Times New Roman" w:eastAsia="Times New Roman" w:hAnsi="Times New Roman" w:cs="Times New Roman"/>
+        </w:rPr>
+      </w:pPr>
+      <w:r>
+        <w:rPr>
+          <w:rFonts w:ascii="Times New Roman" w:eastAsia="Times New Roman" w:hAnsi="Times New Roman" w:cs="Times New Roman"/>
+        </w:rPr>
+        <w:t>2807330</w:t>
+      </w:r>
+      <w:r>
+        <w:rPr>
+          <w:rFonts w:ascii="Times New Roman" w:eastAsia="Times New Roman" w:hAnsi="Times New Roman" w:cs="Times New Roman"/>
+        </w:rPr>
+        <w:t xml:space="preserve"> was ai25aba, 1 minutes ago, message: </w:t>
+      </w:r>
+      <w:r>
+        <w:rPr>
+          <w:rFonts w:ascii="Times New Roman" w:eastAsia="Times New Roman" w:hAnsi="Times New Roman" w:cs="Times New Roman"/>
+        </w:rPr>
+        <w:t>added original dataset</w:t>
+      </w:r>
+    </w:p>
+    <w:p>
+      <w:pPr>
+        <w:pStyle w:val="ListParagraph"/>
+        <w:ind w:left="1440"/>
+        <w:rPr>
+          <w:rFonts w:ascii="Times New Roman" w:eastAsia="Times New Roman" w:hAnsi="Times New Roman" w:cs="Times New Roman"/>
+        </w:rPr>
+      </w:pPr>
+      <w:r>
+        <w:rPr>
+          <w:rFonts w:ascii="Times New Roman" w:eastAsia="Times New Roman" w:hAnsi="Times New Roman" w:cs="Times New Roman"/>
+        </w:rPr>
+        <w:t>78eb76b was BrahmaTeja5021, 17 minutes ago, message: updated graphs</w:t>
+      </w:r>
+    </w:p>
+    <w:p>
+      <w:pPr>
+        <w:pStyle w:val="ListParagraph"/>
+        <w:ind w:left="1440"/>
+        <w:rPr>
+          <w:rFonts w:ascii="Times New Roman" w:eastAsia="Times New Roman" w:hAnsi="Times New Roman" w:cs="Times New Roman"/>
+        </w:rPr>
+      </w:pPr>
+      <w:r>
+        <w:rPr>
+          <w:rFonts w:ascii="Times New Roman" w:eastAsia="Times New Roman" w:hAnsi="Times New Roman" w:cs="Times New Roman"/>
+        </w:rPr>
+        <w:t>d4b9aae was BrahmaTeja5021, 21 minutes ago, message: added code</w:t>
+      </w:r>
+    </w:p>
+    <w:p>
+      <w:pPr>
+        <w:pStyle w:val="ListParagraph"/>
+        <w:ind w:left="1440"/>
+        <w:rPr>
+          <w:rFonts w:ascii="Times New Roman" w:eastAsia="Times New Roman" w:hAnsi="Times New Roman" w:cs="Times New Roman"/>
+        </w:rPr>
+      </w:pPr>
+      <w:r>
+        <w:rPr>
+          <w:rFonts w:ascii="Times New Roman" w:eastAsia="Times New Roman" w:hAnsi="Times New Roman" w:cs="Times New Roman"/>
+        </w:rPr>
+        <w:t>535dfa8 was manohar24122536, 32 minutes ago, message: updated analysis</w:t>
+      </w:r>
+    </w:p>
+    <w:p>
+      <w:pPr>
+        <w:pStyle w:val="ListParagraph"/>
+        <w:ind w:left="1440"/>
+        <w:rPr>
+          <w:rFonts w:ascii="Times New Roman" w:eastAsia="Times New Roman" w:hAnsi="Times New Roman" w:cs="Times New Roman"/>
+        </w:rPr>
+      </w:pPr>
+      <w:r>
+        <w:rPr>
+          <w:rFonts w:ascii="Times New Roman" w:eastAsia="Times New Roman" w:hAnsi="Times New Roman" w:cs="Times New Roman"/>
+        </w:rPr>
+        <w:t>81dc4be was ai25aba, 41 minutes ago, message: added conclusion</w:t>
+      </w:r>
+    </w:p>
+    <w:p>
+      <w:pPr>
+        <w:pStyle w:val="ListParagraph"/>
+        <w:ind w:left="1440"/>
+        <w:rPr>
+          <w:rFonts w:ascii="Times New Roman" w:eastAsia="Times New Roman" w:hAnsi="Times New Roman" w:cs="Times New Roman"/>
+        </w:rPr>
+      </w:pPr>
+      <w:r>
+        <w:rPr>
+          <w:rFonts w:ascii="Times New Roman" w:eastAsia="Times New Roman" w:hAnsi="Times New Roman" w:cs="Times New Roman"/>
+        </w:rPr>
+        <w:t>73356dc was rk25acs, 2 hours ago, message: added evaluation</w:t>
+      </w:r>
+    </w:p>
+    <w:p>
+      <w:pPr>
+        <w:pStyle w:val="ListParagraph"/>
+        <w:ind w:left="1440"/>
+        <w:rPr>
+          <w:rFonts w:ascii="Times New Roman" w:eastAsia="Times New Roman" w:hAnsi="Times New Roman" w:cs="Times New Roman"/>
+        </w:rPr>
+      </w:pPr>
+      <w:r>
+        <w:rPr>
+          <w:rFonts w:ascii="Times New Roman" w:eastAsia="Times New Roman" w:hAnsi="Times New Roman" w:cs="Times New Roman"/>
+        </w:rPr>
+        <w:t>6249496 was manohar24122536, 4 hours ago, message: added Analysis</w:t>
+      </w:r>
+    </w:p>
+    <w:p>
+      <w:pPr>
+        <w:pStyle w:val="ListParagraph"/>
+        <w:ind w:left="1440"/>
+        <w:rPr>
+          <w:rFonts w:ascii="Times New Roman" w:eastAsia="Times New Roman" w:hAnsi="Times New Roman" w:cs="Times New Roman"/>
+        </w:rPr>
+      </w:pPr>
+      <w:r>
+        <w:rPr>
+          <w:rFonts w:ascii="Times New Roman" w:eastAsia="Times New Roman" w:hAnsi="Times New Roman" w:cs="Times New Roman"/>
+        </w:rPr>
+        <w:t>d57962f was rk25acs, 4 hours ago, message: Added Visualisation</w:t>
+      </w:r>
+    </w:p>
+    <w:p>
+      <w:pPr>
+        <w:pStyle w:val="ListParagraph"/>
+        <w:ind w:left="1440"/>
+        <w:rPr>
+          <w:rFonts w:ascii="Times New Roman" w:eastAsia="Times New Roman" w:hAnsi="Times New Roman" w:cs="Times New Roman"/>
+        </w:rPr>
+      </w:pPr>
+      <w:r>
+        <w:rPr>
+          <w:rFonts w:ascii="Times New Roman" w:eastAsia="Times New Roman" w:hAnsi="Times New Roman" w:cs="Times New Roman"/>
+        </w:rPr>
+        <w:t>89bfdc3 was Rahul Kolupoti, 4 hours ago, message: Updated</w:t>
+      </w:r>
+    </w:p>
+    <w:p>
+      <w:pPr>
+        <w:pStyle w:val="ListParagraph"/>
+        <w:ind w:left="1440"/>
+        <w:rPr>
+          <w:rFonts w:ascii="Times New Roman" w:eastAsia="Times New Roman" w:hAnsi="Times New Roman" w:cs="Times New Roman"/>
+        </w:rPr>
+      </w:pPr>
+      <w:r>
+        <w:rPr>
+          <w:rFonts w:ascii="Times New Roman" w:eastAsia="Times New Roman" w:hAnsi="Times New Roman" w:cs="Times New Roman"/>
+        </w:rPr>
+        <w:t>dbde096 was Rahul Kolupoti, 5 hours ago, message: Added final fixes</w:t>
+      </w:r>
+    </w:p>
+    <w:p>
+      <w:pPr>
+        <w:pStyle w:val="ListParagraph"/>
+        <w:ind w:left="1440"/>
+        <w:rPr>
+          <w:rFonts w:ascii="Times New Roman" w:eastAsia="Times New Roman" w:hAnsi="Times New Roman" w:cs="Times New Roman"/>
+        </w:rPr>
+      </w:pPr>
+      <w:r>
+        <w:rPr>
+          <w:rFonts w:ascii="Times New Roman" w:eastAsia="Times New Roman" w:hAnsi="Times New Roman" w:cs="Times New Roman"/>
+        </w:rPr>
+        <w:t>69e77a9 was Rahul Kolupoti, 5 hours ago, message: Added Histograms</w:t>
+      </w:r>
+    </w:p>
+    <w:p>
+      <w:pPr>
+        <w:pStyle w:val="ListParagraph"/>
+        <w:ind w:left="1440"/>
+        <w:rPr>
+          <w:rFonts w:ascii="Times New Roman" w:eastAsia="Times New Roman" w:hAnsi="Times New Roman" w:cs="Times New Roman"/>
+        </w:rPr>
+      </w:pPr>
+      <w:r>
+        <w:rPr>
+          <w:rFonts w:ascii="Times New Roman" w:eastAsia="Times New Roman" w:hAnsi="Times New Roman" w:cs="Times New Roman"/>
+        </w:rPr>
+        <w:t>7c2f40e was Rahul Kolupoti, 5 hours ago, message: Resolved merge conflict in A85_Analysis.R</w:t>
+      </w:r>
+    </w:p>
+    <w:p>
+      <w:pPr>
+        <w:pStyle w:val="ListParagraph"/>
+        <w:ind w:left="1440"/>
+        <w:rPr>
+          <w:rFonts w:ascii="Times New Roman" w:eastAsia="Times New Roman" w:hAnsi="Times New Roman" w:cs="Times New Roman"/>
+        </w:rPr>
+      </w:pPr>
+      <w:r>
+        <w:rPr>
+          <w:rFonts w:ascii="Times New Roman" w:eastAsia="Times New Roman" w:hAnsi="Times New Roman" w:cs="Times New Roman"/>
+        </w:rPr>
+        <w:t>194f584 was Rahul Kolupoti, 5 hours ago, message: added graphs</w:t>
+      </w:r>
+    </w:p>
+    <w:p>
+      <w:pPr>
+        <w:pStyle w:val="ListParagraph"/>
+        <w:ind w:left="1440"/>
+        <w:rPr>
+          <w:rFonts w:ascii="Times New Roman" w:eastAsia="Times New Roman" w:hAnsi="Times New Roman" w:cs="Times New Roman"/>
+        </w:rPr>
+      </w:pPr>
+      <w:r>
+        <w:rPr>
+          <w:rFonts w:ascii="Times New Roman" w:eastAsia="Times New Roman" w:hAnsi="Times New Roman" w:cs="Times New Roman"/>
+        </w:rPr>
+        <w:t>6287e9b was Chandu3107, 9 hours ago, message: Add files via upload</w:t>
+      </w:r>
+    </w:p>
+    <w:p>
+      <w:pPr>
+        <w:pStyle w:val="ListParagraph"/>
+        <w:ind w:left="1440"/>
+        <w:rPr>
+          <w:rFonts w:ascii="Times New Roman" w:eastAsia="Times New Roman" w:hAnsi="Times New Roman" w:cs="Times New Roman"/>
+        </w:rPr>
+      </w:pPr>
+      <w:r>
+        <w:rPr>
+          <w:rFonts w:ascii="Times New Roman" w:eastAsia="Times New Roman" w:hAnsi="Times New Roman" w:cs="Times New Roman"/>
+        </w:rPr>
+        <w:t>6dfb31d was Rahul Kolupoti, 11 hours ago, message: Organised current code</w:t>
+      </w:r>
+    </w:p>
+    <w:p>
+      <w:pPr>
+        <w:pStyle w:val="ListParagraph"/>
+        <w:ind w:left="1440"/>
+        <w:rPr>
+          <w:rFonts w:ascii="Times New Roman" w:eastAsia="Times New Roman" w:hAnsi="Times New Roman" w:cs="Times New Roman"/>
+        </w:rPr>
+      </w:pPr>
+      <w:r>
+        <w:rPr>
+          <w:rFonts w:ascii="Times New Roman" w:eastAsia="Times New Roman" w:hAnsi="Times New Roman" w:cs="Times New Roman"/>
+        </w:rPr>
+        <w:t>8b474d3 was Rahul Kolupoti, 11 hours ago, message: Added R Script</w:t>
+      </w:r>
+    </w:p>
+    <w:p>
+      <w:pPr>
+        <w:pStyle w:val="ListParagraph"/>
+        <w:ind w:left="1440"/>
+        <w:rPr>
+          <w:rFonts w:ascii="Times New Roman" w:eastAsia="Times New Roman" w:hAnsi="Times New Roman" w:cs="Times New Roman"/>
+        </w:rPr>
+      </w:pPr>
+      <w:r>
+        <w:rPr>
+          <w:rFonts w:ascii="Times New Roman" w:eastAsia="Times New Roman" w:hAnsi="Times New Roman" w:cs="Times New Roman"/>
+        </w:rPr>
+        <w:t>a43cecf was BrahmaTeja5021, 12 hours ago, message: literature review added</w:t>
+      </w:r>
+    </w:p>
+    <w:p>
+      <w:pPr>
+        <w:pStyle w:val="ListParagraph"/>
+        <w:ind w:left="1440"/>
+        <w:rPr>
+          <w:rFonts w:ascii="Times New Roman" w:eastAsia="Times New Roman" w:hAnsi="Times New Roman" w:cs="Times New Roman"/>
+        </w:rPr>
+      </w:pPr>
+      <w:r>
+        <w:rPr>
+          <w:rFonts w:ascii="Times New Roman" w:eastAsia="Times New Roman" w:hAnsi="Times New Roman" w:cs="Times New Roman"/>
+        </w:rPr>
+        <w:t>09d9b99 was ai25aba, 2 days ago, message: intro added</w:t>
+      </w:r>
+    </w:p>
+    <w:p>
+      <w:pPr>
+        <w:pStyle w:val="ListParagraph"/>
+        <w:ind w:left="1440"/>
+        <w:rPr>
+          <w:rFonts w:ascii="Times New Roman" w:eastAsia="Times New Roman" w:hAnsi="Times New Roman" w:cs="Times New Roman"/>
+        </w:rPr>
+      </w:pPr>
+      <w:r>
+        <w:rPr>
+          <w:rFonts w:ascii="Times New Roman" w:eastAsia="Times New Roman" w:hAnsi="Times New Roman" w:cs="Times New Roman"/>
+        </w:rPr>
+        <w:t>d21a9a6 was Chandu3107, 2 days ago, message: Report Template</w:t>
+      </w:r>
+    </w:p>
+    <w:p>
+      <w:pPr>
+        <w:pStyle w:val="ListParagraph"/>
+        <w:ind w:left="1440"/>
+        <w:rPr>
+          <w:rFonts w:ascii="Times New Roman" w:eastAsia="Times New Roman" w:hAnsi="Times New Roman" w:cs="Times New Roman"/>
+        </w:rPr>
+      </w:pPr>
+      <w:r>
+        <w:rPr>
+          <w:rFonts w:ascii="Times New Roman" w:eastAsia="Times New Roman" w:hAnsi="Times New Roman" w:cs="Times New Roman"/>
+        </w:rPr>
+        <w:t>6d909fb was Chandu3107, 2 days ago, message: Fixed Dataset</w:t>
+      </w:r>
+    </w:p>
+    <w:p>
+      <w:pPr>
+        <w:pStyle w:val="ListParagraph"/>
+        <w:ind w:left="1440"/>
+        <w:rPr>
+          <w:rFonts w:ascii="Times New Roman" w:eastAsia="Times New Roman" w:hAnsi="Times New Roman" w:cs="Times New Roman"/>
+        </w:rPr>
+      </w:pPr>
+      <w:r>
+        <w:rPr>
+          <w:rFonts w:ascii="Times New Roman" w:eastAsia="Times New Roman" w:hAnsi="Times New Roman" w:cs="Times New Roman"/>
+        </w:rPr>
+        <w:t>adaafe5 was rk25acs, 11 days ago, message: Added Dataset</w:t>
+      </w:r>
     </w:p>
     <w:sectPr>
       <w:footerReference w:type="even" r:id="rId10"/>
@@ -7234,6 +8135,11 @@
         <w:docPartUnique/>
       </w:docPartObj>
     </w:sdtPr>
+    <w:sdtEndPr>
+      <w:rPr>
+        <w:rStyle w:val="PageNumber"/>
+      </w:rPr>
+    </w:sdtEndPr>
     <w:sdtContent>
       <w:p>
         <w:pPr>
@@ -7286,6 +8192,11 @@
         <w:docPartUnique/>
       </w:docPartObj>
     </w:sdtPr>
+    <w:sdtEndPr>
+      <w:rPr>
+        <w:rStyle w:val="PageNumber"/>
+      </w:rPr>
+    </w:sdtEndPr>
     <w:sdtContent>
       <w:p>
         <w:pPr>
@@ -11477,7 +12388,6 @@
   <w:style w:type="character" w:default="1" w:styleId="DefaultParagraphFont">
     <w:name w:val="Default Paragraph Font"/>
     <w:uiPriority w:val="1"/>
-    <w:semiHidden/>
     <w:unhideWhenUsed/>
   </w:style>
   <w:style w:type="table" w:default="1" w:styleId="TableNormal">

</xml_diff>